<commit_message>
extract semantics vs Matlab
</commit_message>
<xml_diff>
--- a/extract_assign.docx
+++ b/extract_assign.docx
@@ -2098,15 +2098,77 @@
         </w:rPr>
         <w:t>M) = B.</w:t>
       </w:r>
-    </w:p>
-    <w:p>
-      <w:pPr>
-        <w:rPr>
-          <w:color w:val="FF0000"/>
-        </w:rPr>
-      </w:pPr>
+      <w:r>
+        <w:rPr>
+          <w:color w:val="0000FF"/>
+        </w:rPr>
+        <w:t xml:space="preserve"> In this case, “Mask” is like an indexing matrix in </w:t>
+      </w:r>
+      <w:proofErr w:type="spellStart"/>
+      <w:r>
+        <w:rPr>
+          <w:color w:val="0000FF"/>
+        </w:rPr>
+        <w:t>Matlab</w:t>
+      </w:r>
+      <w:proofErr w:type="spellEnd"/>
+      <w:r>
+        <w:rPr>
+          <w:color w:val="0000FF"/>
+        </w:rPr>
+        <w:t xml:space="preserve">: </w:t>
+      </w:r>
+      <w:proofErr w:type="gramStart"/>
+      <w:r>
+        <w:rPr>
+          <w:color w:val="0000FF"/>
+        </w:rPr>
+        <w:t>A(</w:t>
+      </w:r>
+      <w:proofErr w:type="gramEnd"/>
+      <w:r>
+        <w:rPr>
+          <w:color w:val="0000FF"/>
+        </w:rPr>
+        <w:t>M) says that we only change the locations of A(</w:t>
+      </w:r>
+      <w:proofErr w:type="spellStart"/>
+      <w:r>
+        <w:rPr>
+          <w:color w:val="0000FF"/>
+        </w:rPr>
+        <w:t>i,j</w:t>
+      </w:r>
+      <w:proofErr w:type="spellEnd"/>
+      <w:r>
+        <w:rPr>
+          <w:color w:val="0000FF"/>
+        </w:rPr>
+        <w:t>) where M(</w:t>
+      </w:r>
+      <w:proofErr w:type="spellStart"/>
+      <w:r>
+        <w:rPr>
+          <w:color w:val="0000FF"/>
+        </w:rPr>
+        <w:t>i,j</w:t>
+      </w:r>
+      <w:proofErr w:type="spellEnd"/>
+      <w:r>
+        <w:rPr>
+          <w:color w:val="0000FF"/>
+        </w:rPr>
+        <w:t>)=1. Same with the Mask here.</w:t>
+      </w:r>
       <w:bookmarkStart w:id="0" w:name="_GoBack"/>
       <w:bookmarkEnd w:id="0"/>
+    </w:p>
+    <w:p>
+      <w:pPr>
+        <w:rPr>
+          <w:color w:val="FF0000"/>
+        </w:rPr>
+      </w:pPr>
     </w:p>
     <w:p/>
     <w:p>
@@ -2262,6 +2324,7 @@
         <w:rPr>
           <w:b/>
         </w:rPr>
+        <w:lastRenderedPageBreak/>
         <w:t xml:space="preserve">BC, line 26: </w:t>
       </w:r>
       <w:proofErr w:type="spellStart"/>
@@ -2340,7 +2403,6 @@
         </w:numPr>
       </w:pPr>
       <w:r>
-        <w:lastRenderedPageBreak/>
         <w:t>This stores a single element in a vector (a matrix version would have two indices): q[s] = &lt;some value&gt;</w:t>
       </w:r>
     </w:p>
@@ -2876,7 +2938,11 @@
         <w:t>In this use, e</w:t>
       </w:r>
       <w:r>
-        <w:t>verywhere mask (a sparse vector) has a stored value (not specifically ‘true’), the corresponding element in v (</w:t>
+        <w:t xml:space="preserve">verywhere mask (a sparse vector) has a stored </w:t>
+      </w:r>
+      <w:r>
+        <w:lastRenderedPageBreak/>
+        <w:t>value (not specifically ‘true’), the corresponding element in v (</w:t>
       </w:r>
       <w:proofErr w:type="spellStart"/>
       <w:r>
@@ -2920,7 +2986,6 @@
         <w:rPr>
           <w:color w:val="FF0000"/>
         </w:rPr>
-        <w:lastRenderedPageBreak/>
         <w:t xml:space="preserve">Is this the same as providing an </w:t>
       </w:r>
       <w:proofErr w:type="spellStart"/>
@@ -3918,6 +3983,7 @@
         </w:numPr>
       </w:pPr>
       <w:r>
+        <w:lastRenderedPageBreak/>
         <w:t xml:space="preserve">Signature: </w:t>
       </w:r>
       <w:proofErr w:type="spellStart"/>
@@ -4010,7 +4076,6 @@
         </w:numPr>
       </w:pPr>
       <w:r>
-        <w:lastRenderedPageBreak/>
         <w:t>This is the “reverse” of the previous (extracting a row from matrix and assigning to a vector)</w:t>
       </w:r>
       <w:r>

</xml_diff>

<commit_message>
WIP: extract and assign updates.
</commit_message>
<xml_diff>
--- a/extract_assign.docx
+++ b/extract_assign.docx
@@ -1,6 +1,6 @@
 
 <file path=word/document.xml><?xml version="1.0" encoding="utf-8"?>
-<w:document xmlns:wpc="http://schemas.microsoft.com/office/word/2010/wordprocessingCanvas" xmlns:mo="http://schemas.microsoft.com/office/mac/office/2008/main" xmlns:mc="http://schemas.openxmlformats.org/markup-compatibility/2006" xmlns:mv="urn:schemas-microsoft-com:mac:vml" xmlns:o="urn:schemas-microsoft-com:office:office" xmlns:r="http://schemas.openxmlformats.org/officeDocument/2006/relationships" xmlns:m="http://schemas.openxmlformats.org/officeDocument/2006/math" xmlns:v="urn:schemas-microsoft-com:vml" xmlns:wp14="http://schemas.microsoft.com/office/word/2010/wordprocessingDrawing" xmlns:wp="http://schemas.openxmlformats.org/drawingml/2006/wordprocessingDrawing" xmlns:w10="urn:schemas-microsoft-com:office:word" xmlns:w="http://schemas.openxmlformats.org/wordprocessingml/2006/main" xmlns:w14="http://schemas.microsoft.com/office/word/2010/wordml" xmlns:wpg="http://schemas.microsoft.com/office/word/2010/wordprocessingGroup" xmlns:wpi="http://schemas.microsoft.com/office/word/2010/wordprocessingInk" xmlns:wne="http://schemas.microsoft.com/office/word/2006/wordml" xmlns:wps="http://schemas.microsoft.com/office/word/2010/wordprocessingShape" mc:Ignorable="w14 wp14">
+<w:document xmlns:wpc="http://schemas.microsoft.com/office/word/2010/wordprocessingCanvas" xmlns:mc="http://schemas.openxmlformats.org/markup-compatibility/2006" xmlns:o="urn:schemas-microsoft-com:office:office" xmlns:r="http://schemas.openxmlformats.org/officeDocument/2006/relationships" xmlns:m="http://schemas.openxmlformats.org/officeDocument/2006/math" xmlns:v="urn:schemas-microsoft-com:vml" xmlns:wp14="http://schemas.microsoft.com/office/word/2010/wordprocessingDrawing" xmlns:wp="http://schemas.openxmlformats.org/drawingml/2006/wordprocessingDrawing" xmlns:w10="urn:schemas-microsoft-com:office:word" xmlns:w="http://schemas.openxmlformats.org/wordprocessingml/2006/main" xmlns:w14="http://schemas.microsoft.com/office/word/2010/wordml" xmlns:w15="http://schemas.microsoft.com/office/word/2012/wordml" xmlns:wpg="http://schemas.microsoft.com/office/word/2010/wordprocessingGroup" xmlns:wpi="http://schemas.microsoft.com/office/word/2010/wordprocessingInk" xmlns:wne="http://schemas.microsoft.com/office/word/2006/wordml" xmlns:wps="http://schemas.microsoft.com/office/word/2010/wordprocessingShape" mc:Ignorable="w14 w15 wp14">
   <w:body>
     <w:p>
       <w:pPr>
@@ -1947,7 +1947,13 @@
         <w:rPr>
           <w:color w:val="FF0000"/>
         </w:rPr>
-        <w:t xml:space="preserve">  I believe the answer is yes based on some observations below.</w:t>
+        <w:t xml:space="preserve">  </w:t>
+      </w:r>
+      <w:r>
+        <w:t>Yes</w:t>
+      </w:r>
+      <w:r>
+        <w:t>.</w:t>
       </w:r>
     </w:p>
     <w:p>
@@ -1967,46 +1973,100 @@
         <w:rPr>
           <w:color w:val="0000FF"/>
         </w:rPr>
+        <w:t xml:space="preserve">*** Aydin’s note for MATLAB programmers </w:t>
+      </w:r>
+      <w:r>
+        <w:rPr>
+          <w:color w:val="0000FF"/>
+        </w:rPr>
         <w:t xml:space="preserve">*** </w:t>
       </w:r>
-      <w:proofErr w:type="spellStart"/>
-      <w:r>
+    </w:p>
+    <w:p>
+      <w:pPr>
         <w:rPr>
           <w:color w:val="0000FF"/>
         </w:rPr>
-        <w:t>Aydin’s</w:t>
-      </w:r>
-      <w:proofErr w:type="spellEnd"/>
+      </w:pPr>
       <w:r>
         <w:rPr>
           <w:color w:val="0000FF"/>
         </w:rPr>
-        <w:t xml:space="preserve"> note for MATLAB programmers </w:t>
-      </w:r>
+        <w:t xml:space="preserve">The logic here is that we want to support </w:t>
+      </w:r>
+      <w:proofErr w:type="spellStart"/>
       <w:r>
         <w:rPr>
           <w:color w:val="0000FF"/>
         </w:rPr>
-        <w:t xml:space="preserve">*** </w:t>
-      </w:r>
-    </w:p>
-    <w:p>
-      <w:pPr>
+        <w:t>Matlab</w:t>
+      </w:r>
+      <w:proofErr w:type="spellEnd"/>
+      <w:r>
         <w:rPr>
           <w:color w:val="0000FF"/>
         </w:rPr>
-      </w:pPr>
+        <w:t xml:space="preserve"> style individual element indexing in both r- and l-value. C</w:t>
+      </w:r>
       <w:r>
         <w:rPr>
           <w:color w:val="0000FF"/>
         </w:rPr>
-        <w:t xml:space="preserve">The logic here is that we want to support </w:t>
-      </w:r>
-      <w:proofErr w:type="spellStart"/>
+        <w:t xml:space="preserve">urrently, the API is such that </w:t>
+      </w:r>
       <w:r>
         <w:rPr>
           <w:color w:val="0000FF"/>
         </w:rPr>
+        <w:t xml:space="preserve">it only supports </w:t>
+      </w:r>
+      <w:proofErr w:type="gramStart"/>
+      <w:r>
+        <w:rPr>
+          <w:color w:val="0000FF"/>
+        </w:rPr>
+        <w:t>A(</w:t>
+      </w:r>
+      <w:proofErr w:type="spellStart"/>
+      <w:proofErr w:type="gramEnd"/>
+      <w:r>
+        <w:rPr>
+          <w:color w:val="0000FF"/>
+        </w:rPr>
+        <w:t>i,j</w:t>
+      </w:r>
+      <w:proofErr w:type="spellEnd"/>
+      <w:r>
+        <w:rPr>
+          <w:color w:val="0000FF"/>
+        </w:rPr>
+        <w:t xml:space="preserve">) style coarse-grained indexing. </w:t>
+      </w:r>
+      <w:r>
+        <w:rPr>
+          <w:color w:val="0000FF"/>
+        </w:rPr>
+        <w:t xml:space="preserve">To achieve </w:t>
+      </w:r>
+      <w:proofErr w:type="gramStart"/>
+      <w:r>
+        <w:rPr>
+          <w:color w:val="0000FF"/>
+        </w:rPr>
+        <w:t>A(</w:t>
+      </w:r>
+      <w:proofErr w:type="gramEnd"/>
+      <w:r>
+        <w:rPr>
+          <w:color w:val="0000FF"/>
+        </w:rPr>
+        <w:t xml:space="preserve">M) type indexing where both A and M are n-by-m matrices, here we use the Mask concept. This also covers the output mask, which would have implemented in </w:t>
+      </w:r>
+      <w:proofErr w:type="spellStart"/>
+      <w:r>
+        <w:rPr>
+          <w:color w:val="0000FF"/>
+        </w:rPr>
         <w:t>Matlab</w:t>
       </w:r>
       <w:proofErr w:type="spellEnd"/>
@@ -2014,19 +2074,41 @@
         <w:rPr>
           <w:color w:val="0000FF"/>
         </w:rPr>
-        <w:t xml:space="preserve"> style individual element indexing in both r- and l-value. C</w:t>
-      </w:r>
+        <w:t xml:space="preserve"> via </w:t>
+      </w:r>
+      <w:proofErr w:type="gramStart"/>
       <w:r>
         <w:rPr>
           <w:color w:val="0000FF"/>
         </w:rPr>
-        <w:t xml:space="preserve">urrently, the API is such that </w:t>
-      </w:r>
+        <w:t>A(</w:t>
+      </w:r>
+      <w:proofErr w:type="gramEnd"/>
       <w:r>
         <w:rPr>
           <w:color w:val="0000FF"/>
         </w:rPr>
-        <w:t xml:space="preserve">it only supports </w:t>
+        <w:t>M) = B.</w:t>
+      </w:r>
+      <w:r>
+        <w:rPr>
+          <w:color w:val="0000FF"/>
+        </w:rPr>
+        <w:t xml:space="preserve"> In this case, “Mask” is like an indexing matrix in </w:t>
+      </w:r>
+      <w:proofErr w:type="spellStart"/>
+      <w:r>
+        <w:rPr>
+          <w:color w:val="0000FF"/>
+        </w:rPr>
+        <w:t>Matlab</w:t>
+      </w:r>
+      <w:proofErr w:type="spellEnd"/>
+      <w:r>
+        <w:rPr>
+          <w:color w:val="0000FF"/>
+        </w:rPr>
+        <w:t xml:space="preserve">: </w:t>
       </w:r>
       <w:proofErr w:type="gramStart"/>
       <w:r>
@@ -2035,12 +2117,18 @@
         </w:rPr>
         <w:t>A(</w:t>
       </w:r>
-      <w:proofErr w:type="spellStart"/>
       <w:proofErr w:type="gramEnd"/>
       <w:r>
         <w:rPr>
           <w:color w:val="0000FF"/>
         </w:rPr>
+        <w:t>M) says that we only change the locations of A(</w:t>
+      </w:r>
+      <w:proofErr w:type="spellStart"/>
+      <w:r>
+        <w:rPr>
+          <w:color w:val="0000FF"/>
+        </w:rPr>
         <w:t>i,j</w:t>
       </w:r>
       <w:proofErr w:type="spellEnd"/>
@@ -2048,161 +2136,30 @@
         <w:rPr>
           <w:color w:val="0000FF"/>
         </w:rPr>
-        <w:t xml:space="preserve">) style coarse-grained indexing. </w:t>
-      </w:r>
+        <w:t>) where M(</w:t>
+      </w:r>
+      <w:proofErr w:type="spellStart"/>
       <w:r>
         <w:rPr>
           <w:color w:val="0000FF"/>
         </w:rPr>
-        <w:t xml:space="preserve">To achieve </w:t>
-      </w:r>
-      <w:proofErr w:type="gramStart"/>
+        <w:t>i,j</w:t>
+      </w:r>
+      <w:proofErr w:type="spellEnd"/>
       <w:r>
         <w:rPr>
           <w:color w:val="0000FF"/>
         </w:rPr>
-        <w:t>A(</w:t>
-      </w:r>
-      <w:proofErr w:type="gramEnd"/>
-      <w:r>
+        <w:t>)=1. Same with the Mask here.</w:t>
+      </w:r>
+    </w:p>
+    <w:p>
+      <w:pPr>
         <w:rPr>
           <w:color w:val="0000FF"/>
         </w:rPr>
-        <w:t xml:space="preserve">M) type indexing where both A and M are n-by-m matrices, here we use the Mask concept. This also covers the output mask, which would have implemented in </w:t>
-      </w:r>
-      <w:proofErr w:type="spellStart"/>
-      <w:r>
-        <w:rPr>
-          <w:color w:val="0000FF"/>
-        </w:rPr>
-        <w:t>Matlab</w:t>
-      </w:r>
-      <w:proofErr w:type="spellEnd"/>
-      <w:r>
-        <w:rPr>
-          <w:color w:val="0000FF"/>
-        </w:rPr>
-        <w:t xml:space="preserve"> via </w:t>
-      </w:r>
-      <w:proofErr w:type="gramStart"/>
-      <w:r>
-        <w:rPr>
-          <w:color w:val="0000FF"/>
-        </w:rPr>
-        <w:t>A(</w:t>
-      </w:r>
-      <w:proofErr w:type="gramEnd"/>
-      <w:r>
-        <w:rPr>
-          <w:color w:val="0000FF"/>
-        </w:rPr>
-        <w:t>M) = B.</w:t>
-      </w:r>
-      <w:r>
-        <w:rPr>
-          <w:color w:val="0000FF"/>
-        </w:rPr>
-        <w:t xml:space="preserve"> In this case, “Mask” is like an indexing matrix in </w:t>
-      </w:r>
-      <w:proofErr w:type="spellStart"/>
-      <w:r>
-        <w:rPr>
-          <w:color w:val="0000FF"/>
-        </w:rPr>
-        <w:t>Matlab</w:t>
-      </w:r>
-      <w:proofErr w:type="spellEnd"/>
-      <w:r>
-        <w:rPr>
-          <w:color w:val="0000FF"/>
-        </w:rPr>
-        <w:t xml:space="preserve">: </w:t>
-      </w:r>
-      <w:proofErr w:type="gramStart"/>
-      <w:r>
-        <w:rPr>
-          <w:color w:val="0000FF"/>
-        </w:rPr>
-        <w:t>A(</w:t>
-      </w:r>
-      <w:proofErr w:type="gramEnd"/>
-      <w:r>
-        <w:rPr>
-          <w:color w:val="0000FF"/>
-        </w:rPr>
-        <w:t>M) says that we only change the locations of A(</w:t>
-      </w:r>
-      <w:proofErr w:type="spellStart"/>
-      <w:r>
-        <w:rPr>
-          <w:color w:val="0000FF"/>
-        </w:rPr>
-        <w:t>i,j</w:t>
-      </w:r>
-      <w:proofErr w:type="spellEnd"/>
-      <w:r>
-        <w:rPr>
-          <w:color w:val="0000FF"/>
-        </w:rPr>
-        <w:t>) where M(</w:t>
-      </w:r>
-      <w:proofErr w:type="spellStart"/>
-      <w:r>
-        <w:rPr>
-          <w:color w:val="0000FF"/>
-        </w:rPr>
-        <w:t>i,j</w:t>
-      </w:r>
-      <w:proofErr w:type="spellEnd"/>
-      <w:r>
-        <w:rPr>
-          <w:color w:val="0000FF"/>
-        </w:rPr>
-        <w:t>)=1. Same with the Mask here.</w:t>
-      </w:r>
-      <w:bookmarkStart w:id="0" w:name="_GoBack"/>
-      <w:bookmarkEnd w:id="0"/>
-    </w:p>
-    <w:p>
-      <w:pPr>
-        <w:rPr>
-          <w:color w:val="FF0000"/>
-        </w:rPr>
-      </w:pPr>
-    </w:p>
-    <w:p/>
-    <w:p>
-      <w:r>
-        <w:t xml:space="preserve">My (updated) understanding any ‘assignment’ to a </w:t>
-      </w:r>
-      <w:proofErr w:type="spellStart"/>
-      <w:proofErr w:type="gramStart"/>
-      <w:r>
-        <w:t>dst</w:t>
-      </w:r>
-      <w:proofErr w:type="spellEnd"/>
-      <w:proofErr w:type="gramEnd"/>
-      <w:r>
-        <w:t xml:space="preserve"> matrix/vector is that if </w:t>
-      </w:r>
-      <w:proofErr w:type="spellStart"/>
-      <w:r>
-        <w:t>dst</w:t>
-      </w:r>
-      <w:proofErr w:type="spellEnd"/>
-      <w:r>
-        <w:t xml:space="preserve"> was not empty prior then it behaves “as if” all previous contents of </w:t>
-      </w:r>
-      <w:proofErr w:type="spellStart"/>
-      <w:r>
-        <w:t>dst</w:t>
-      </w:r>
-      <w:proofErr w:type="spellEnd"/>
-      <w:r>
-        <w:t xml:space="preserve"> are cleared out prior to the assignment.  I don’t know why I thought existing language in either the math or API documents was ambiguous on this point.  At some point I got the impression that assignment could only store new elements and not remove existing elements in the destination.</w:t>
-      </w:r>
-    </w:p>
-    <w:p/>
+      </w:pPr>
+    </w:p>
     <w:p>
       <w:pPr>
         <w:pStyle w:val="ListParagraph"/>
@@ -2218,6 +2175,90 @@
         <w:rPr>
           <w:color w:val="FF0000"/>
         </w:rPr>
+        <w:t>What is the value assigned when using negate (structural complement)</w:t>
+      </w:r>
+      <w:r>
+        <w:rPr>
+          <w:color w:val="FF0000"/>
+        </w:rPr>
+        <w:t xml:space="preserve">?  </w:t>
+      </w:r>
+    </w:p>
+    <w:p>
+      <w:pPr>
+        <w:pStyle w:val="ListParagraph"/>
+        <w:numPr>
+          <w:ilvl w:val="1"/>
+          <w:numId w:val="1"/>
+        </w:numPr>
+      </w:pPr>
+      <w:r>
+        <w:t>Scott’s note: Based on current discussion it is very likely that negate should only be applied to the mask and therefore the value assigned is not important</w:t>
+      </w:r>
+      <w:r>
+        <w:t>.</w:t>
+      </w:r>
+      <w:r>
+        <w:t xml:space="preserve">  Only the structure of the complemented mask is important.</w:t>
+      </w:r>
+      <w:bookmarkStart w:id="0" w:name="_GoBack"/>
+      <w:bookmarkEnd w:id="0"/>
+    </w:p>
+    <w:p>
+      <w:pPr>
+        <w:rPr>
+          <w:color w:val="FF0000"/>
+        </w:rPr>
+      </w:pPr>
+    </w:p>
+    <w:p/>
+    <w:p>
+      <w:r>
+        <w:t xml:space="preserve">My (updated) understanding any ‘assignment’ to a </w:t>
+      </w:r>
+      <w:proofErr w:type="spellStart"/>
+      <w:proofErr w:type="gramStart"/>
+      <w:r>
+        <w:t>dst</w:t>
+      </w:r>
+      <w:proofErr w:type="spellEnd"/>
+      <w:proofErr w:type="gramEnd"/>
+      <w:r>
+        <w:t xml:space="preserve"> matrix/vector is that if </w:t>
+      </w:r>
+      <w:proofErr w:type="spellStart"/>
+      <w:r>
+        <w:t>dst</w:t>
+      </w:r>
+      <w:proofErr w:type="spellEnd"/>
+      <w:r>
+        <w:t xml:space="preserve"> was not empty prior then it behaves “as if” all previous contents of </w:t>
+      </w:r>
+      <w:proofErr w:type="spellStart"/>
+      <w:r>
+        <w:t>dst</w:t>
+      </w:r>
+      <w:proofErr w:type="spellEnd"/>
+      <w:r>
+        <w:t xml:space="preserve"> are cleared out prior to the assignment.  I don’t know why I thought existing language in either the math or API documents was ambiguous on this point.  At some point I got the impression that assignment could only store new elements and not remove existing elements in the destination.</w:t>
+      </w:r>
+    </w:p>
+    <w:p/>
+    <w:p>
+      <w:pPr>
+        <w:pStyle w:val="ListParagraph"/>
+        <w:numPr>
+          <w:ilvl w:val="0"/>
+          <w:numId w:val="1"/>
+        </w:numPr>
+        <w:rPr>
+          <w:color w:val="FF0000"/>
+        </w:rPr>
+      </w:pPr>
+      <w:r>
+        <w:rPr>
+          <w:color w:val="FF0000"/>
+        </w:rPr>
         <w:t xml:space="preserve">If anyone else had the same misconceptions we need to strengthen the wording to clarify the correct behavior in the Description sections (I only have </w:t>
       </w:r>
       <w:proofErr w:type="spellStart"/>
@@ -2324,7 +2365,6 @@
         <w:rPr>
           <w:b/>
         </w:rPr>
-        <w:lastRenderedPageBreak/>
         <w:t xml:space="preserve">BC, line 26: </w:t>
       </w:r>
       <w:proofErr w:type="spellStart"/>
@@ -2766,21 +2806,7 @@
         <w:rPr>
           <w:color w:val="FF0000"/>
         </w:rPr>
-        <w:t xml:space="preserve">versions are a different </w:t>
-      </w:r>
-      <w:proofErr w:type="gramStart"/>
-      <w:r>
-        <w:rPr>
-          <w:color w:val="FF0000"/>
-        </w:rPr>
-        <w:t>story</w:t>
-      </w:r>
-      <w:proofErr w:type="gramEnd"/>
-      <w:r>
-        <w:rPr>
-          <w:color w:val="FF0000"/>
-        </w:rPr>
-        <w:t xml:space="preserve"> as we would need the “</w:t>
+        <w:t>versions are a different story as we would need the “</w:t>
       </w:r>
       <w:r>
         <w:rPr>
@@ -2873,6 +2899,7 @@
         </w:numPr>
       </w:pPr>
       <w:r>
+        <w:lastRenderedPageBreak/>
         <w:t xml:space="preserve">Signature: </w:t>
       </w:r>
       <w:proofErr w:type="spellStart"/>
@@ -2938,11 +2965,7 @@
         <w:t>In this use, e</w:t>
       </w:r>
       <w:r>
-        <w:t xml:space="preserve">verywhere mask (a sparse vector) has a stored </w:t>
-      </w:r>
-      <w:r>
-        <w:lastRenderedPageBreak/>
-        <w:t>value (not specifically ‘true’), the corresponding element in v (</w:t>
+        <w:t>verywhere mask (a sparse vector) has a stored value (not specifically ‘true’), the corresponding element in v (</w:t>
       </w:r>
       <w:proofErr w:type="spellStart"/>
       <w:r>
@@ -3841,6 +3864,7 @@
         <w:rPr>
           <w:color w:val="FF0000"/>
         </w:rPr>
+        <w:lastRenderedPageBreak/>
         <w:t xml:space="preserve">Do we need to worry about orientation of </w:t>
       </w:r>
       <w:proofErr w:type="spellStart"/>
@@ -3983,7 +4007,6 @@
         </w:numPr>
       </w:pPr>
       <w:r>
-        <w:lastRenderedPageBreak/>
         <w:t xml:space="preserve">Signature: </w:t>
       </w:r>
       <w:proofErr w:type="spellStart"/>
@@ -6170,6 +6193,7 @@
         <w:spacing w:after="160" w:line="259" w:lineRule="auto"/>
       </w:pPr>
       <w:r>
+        <w:lastRenderedPageBreak/>
         <w:t xml:space="preserve">Any </w:t>
       </w:r>
       <w:proofErr w:type="spellStart"/>
@@ -11293,8 +11317,8 @@
 </file>
 
 <file path=word/numbering.xml><?xml version="1.0" encoding="utf-8"?>
-<w:numbering xmlns:wpc="http://schemas.microsoft.com/office/word/2010/wordprocessingCanvas" xmlns:mo="http://schemas.microsoft.com/office/mac/office/2008/main" xmlns:mc="http://schemas.openxmlformats.org/markup-compatibility/2006" xmlns:mv="urn:schemas-microsoft-com:mac:vml" xmlns:o="urn:schemas-microsoft-com:office:office" xmlns:r="http://schemas.openxmlformats.org/officeDocument/2006/relationships" xmlns:m="http://schemas.openxmlformats.org/officeDocument/2006/math" xmlns:v="urn:schemas-microsoft-com:vml" xmlns:wp14="http://schemas.microsoft.com/office/word/2010/wordprocessingDrawing" xmlns:wp="http://schemas.openxmlformats.org/drawingml/2006/wordprocessingDrawing" xmlns:w10="urn:schemas-microsoft-com:office:word" xmlns:w="http://schemas.openxmlformats.org/wordprocessingml/2006/main" xmlns:w14="http://schemas.microsoft.com/office/word/2010/wordml" xmlns:wpg="http://schemas.microsoft.com/office/word/2010/wordprocessingGroup" xmlns:wpi="http://schemas.microsoft.com/office/word/2010/wordprocessingInk" xmlns:wne="http://schemas.microsoft.com/office/word/2006/wordml" xmlns:wps="http://schemas.microsoft.com/office/word/2010/wordprocessingShape" mc:Ignorable="w14 wp14">
-  <w:abstractNum w:abstractNumId="0">
+<w:numbering xmlns:wpc="http://schemas.microsoft.com/office/word/2010/wordprocessingCanvas" xmlns:mc="http://schemas.openxmlformats.org/markup-compatibility/2006" xmlns:o="urn:schemas-microsoft-com:office:office" xmlns:r="http://schemas.openxmlformats.org/officeDocument/2006/relationships" xmlns:m="http://schemas.openxmlformats.org/officeDocument/2006/math" xmlns:v="urn:schemas-microsoft-com:vml" xmlns:wp14="http://schemas.microsoft.com/office/word/2010/wordprocessingDrawing" xmlns:wp="http://schemas.openxmlformats.org/drawingml/2006/wordprocessingDrawing" xmlns:w10="urn:schemas-microsoft-com:office:word" xmlns:w="http://schemas.openxmlformats.org/wordprocessingml/2006/main" xmlns:w14="http://schemas.microsoft.com/office/word/2010/wordml" xmlns:w15="http://schemas.microsoft.com/office/word/2012/wordml" xmlns:wpg="http://schemas.microsoft.com/office/word/2010/wordprocessingGroup" xmlns:wpi="http://schemas.microsoft.com/office/word/2010/wordprocessingInk" xmlns:wne="http://schemas.microsoft.com/office/word/2006/wordml" xmlns:wps="http://schemas.microsoft.com/office/word/2010/wordprocessingShape" mc:Ignorable="w14 w15 wp14">
+  <w:abstractNum w:abstractNumId="0" w15:restartNumberingAfterBreak="0">
     <w:nsid w:val="113B49D8"/>
     <w:multiLevelType w:val="hybridMultilevel"/>
     <w:tmpl w:val="30DE41BC"/>
@@ -11407,7 +11431,7 @@
       </w:rPr>
     </w:lvl>
   </w:abstractNum>
-  <w:abstractNum w:abstractNumId="1">
+  <w:abstractNum w:abstractNumId="1" w15:restartNumberingAfterBreak="0">
     <w:nsid w:val="1AE16E4E"/>
     <w:multiLevelType w:val="hybridMultilevel"/>
     <w:tmpl w:val="C846ABC8"/>
@@ -11520,7 +11544,7 @@
       </w:rPr>
     </w:lvl>
   </w:abstractNum>
-  <w:abstractNum w:abstractNumId="2">
+  <w:abstractNum w:abstractNumId="2" w15:restartNumberingAfterBreak="0">
     <w:nsid w:val="27D001F6"/>
     <w:multiLevelType w:val="hybridMultilevel"/>
     <w:tmpl w:val="B5A876E8"/>
@@ -11633,7 +11657,7 @@
       </w:rPr>
     </w:lvl>
   </w:abstractNum>
-  <w:abstractNum w:abstractNumId="3">
+  <w:abstractNum w:abstractNumId="3" w15:restartNumberingAfterBreak="0">
     <w:nsid w:val="34B84349"/>
     <w:multiLevelType w:val="hybridMultilevel"/>
     <w:tmpl w:val="1E447304"/>
@@ -11746,7 +11770,7 @@
       </w:rPr>
     </w:lvl>
   </w:abstractNum>
-  <w:abstractNum w:abstractNumId="4">
+  <w:abstractNum w:abstractNumId="4" w15:restartNumberingAfterBreak="0">
     <w:nsid w:val="47820926"/>
     <w:multiLevelType w:val="hybridMultilevel"/>
     <w:tmpl w:val="592C6A1E"/>
@@ -11859,7 +11883,7 @@
       </w:rPr>
     </w:lvl>
   </w:abstractNum>
-  <w:abstractNum w:abstractNumId="5">
+  <w:abstractNum w:abstractNumId="5" w15:restartNumberingAfterBreak="0">
     <w:nsid w:val="77EA2064"/>
     <w:multiLevelType w:val="hybridMultilevel"/>
     <w:tmpl w:val="BB36B4A4"/>
@@ -11997,7 +12021,7 @@
 </file>
 
 <file path=word/styles.xml><?xml version="1.0" encoding="utf-8"?>
-<w:styles xmlns:mc="http://schemas.openxmlformats.org/markup-compatibility/2006" xmlns:r="http://schemas.openxmlformats.org/officeDocument/2006/relationships" xmlns:w="http://schemas.openxmlformats.org/wordprocessingml/2006/main" xmlns:w14="http://schemas.microsoft.com/office/word/2010/wordml" mc:Ignorable="w14">
+<w:styles xmlns:mc="http://schemas.openxmlformats.org/markup-compatibility/2006" xmlns:r="http://schemas.openxmlformats.org/officeDocument/2006/relationships" xmlns:w="http://schemas.openxmlformats.org/wordprocessingml/2006/main" xmlns:w14="http://schemas.microsoft.com/office/word/2010/wordml" xmlns:w15="http://schemas.microsoft.com/office/word/2012/wordml" mc:Ignorable="w14 w15">
   <w:docDefaults>
     <w:rPrDefault>
       <w:rPr>
@@ -12013,366 +12037,369 @@
       </w:pPr>
     </w:pPrDefault>
   </w:docDefaults>
-  <w:latentStyles w:defLockedState="0" w:defUIPriority="99" w:defSemiHidden="1" w:defUnhideWhenUsed="1" w:defQFormat="0" w:count="276">
-    <w:lsdException w:name="Normal" w:semiHidden="0" w:uiPriority="0" w:unhideWhenUsed="0" w:qFormat="1"/>
-    <w:lsdException w:name="heading 1" w:semiHidden="0" w:uiPriority="9" w:unhideWhenUsed="0" w:qFormat="1"/>
-    <w:lsdException w:name="heading 2" w:uiPriority="9" w:qFormat="1"/>
-    <w:lsdException w:name="heading 3" w:uiPriority="9" w:qFormat="1"/>
-    <w:lsdException w:name="heading 4" w:uiPriority="9" w:qFormat="1"/>
-    <w:lsdException w:name="heading 5" w:uiPriority="9" w:qFormat="1"/>
-    <w:lsdException w:name="heading 6" w:uiPriority="9" w:qFormat="1"/>
-    <w:lsdException w:name="heading 7" w:uiPriority="9" w:qFormat="1"/>
-    <w:lsdException w:name="heading 8" w:uiPriority="9" w:qFormat="1"/>
-    <w:lsdException w:name="heading 9" w:uiPriority="9" w:qFormat="1"/>
-    <w:lsdException w:name="toc 1" w:uiPriority="39"/>
-    <w:lsdException w:name="toc 2" w:uiPriority="39"/>
-    <w:lsdException w:name="toc 3" w:uiPriority="39"/>
-    <w:lsdException w:name="toc 4" w:uiPriority="39"/>
-    <w:lsdException w:name="toc 5" w:uiPriority="39"/>
-    <w:lsdException w:name="toc 6" w:uiPriority="39"/>
-    <w:lsdException w:name="toc 7" w:uiPriority="39"/>
-    <w:lsdException w:name="toc 8" w:uiPriority="39"/>
-    <w:lsdException w:name="toc 9" w:uiPriority="39"/>
-    <w:lsdException w:name="caption" w:uiPriority="35" w:qFormat="1"/>
-    <w:lsdException w:name="Title" w:semiHidden="0" w:uiPriority="10" w:unhideWhenUsed="0" w:qFormat="1"/>
-    <w:lsdException w:name="Default Paragraph Font" w:uiPriority="1"/>
-    <w:lsdException w:name="Subtitle" w:semiHidden="0" w:uiPriority="11" w:unhideWhenUsed="0" w:qFormat="1"/>
-    <w:lsdException w:name="Strong" w:semiHidden="0" w:uiPriority="22" w:unhideWhenUsed="0" w:qFormat="1"/>
-    <w:lsdException w:name="Emphasis" w:semiHidden="0" w:uiPriority="20" w:unhideWhenUsed="0" w:qFormat="1"/>
-    <w:lsdException w:name="Table Grid" w:semiHidden="0" w:uiPriority="39" w:unhideWhenUsed="0"/>
-    <w:lsdException w:name="Note Level 1" w:semiHidden="0" w:unhideWhenUsed="0"/>
-    <w:lsdException w:name="Note Level 2" w:semiHidden="0" w:unhideWhenUsed="0"/>
-    <w:lsdException w:name="Note Level 3" w:semiHidden="0" w:unhideWhenUsed="0"/>
-    <w:lsdException w:name="Note Level 4" w:semiHidden="0" w:unhideWhenUsed="0"/>
-    <w:lsdException w:name="Note Level 5" w:semiHidden="0" w:unhideWhenUsed="0"/>
-    <w:lsdException w:name="Note Level 6" w:semiHidden="0" w:unhideWhenUsed="0"/>
-    <w:lsdException w:name="Note Level 7" w:semiHidden="0" w:unhideWhenUsed="0"/>
-    <w:lsdException w:name="Note Level 8" w:semiHidden="0" w:unhideWhenUsed="0"/>
-    <w:lsdException w:name="Note Level 9" w:semiHidden="0" w:unhideWhenUsed="0"/>
-    <w:lsdException w:name="Placeholder Text" w:unhideWhenUsed="0"/>
-    <w:lsdException w:name="No Spacing" w:semiHidden="0" w:uiPriority="1" w:unhideWhenUsed="0" w:qFormat="1"/>
-    <w:lsdException w:name="Light Shading" w:semiHidden="0" w:uiPriority="60" w:unhideWhenUsed="0"/>
-    <w:lsdException w:name="Light List" w:semiHidden="0" w:uiPriority="61" w:unhideWhenUsed="0"/>
-    <w:lsdException w:name="Light Grid" w:semiHidden="0" w:uiPriority="62" w:unhideWhenUsed="0"/>
-    <w:lsdException w:name="Medium Shading 1" w:semiHidden="0" w:uiPriority="63" w:unhideWhenUsed="0"/>
-    <w:lsdException w:name="Medium Shading 2" w:semiHidden="0" w:uiPriority="64" w:unhideWhenUsed="0"/>
-    <w:lsdException w:name="Medium List 1" w:semiHidden="0" w:uiPriority="65" w:unhideWhenUsed="0"/>
-    <w:lsdException w:name="Medium List 2" w:semiHidden="0" w:uiPriority="66" w:unhideWhenUsed="0"/>
-    <w:lsdException w:name="Medium Grid 1" w:semiHidden="0" w:uiPriority="67" w:unhideWhenUsed="0"/>
-    <w:lsdException w:name="Medium Grid 2" w:semiHidden="0" w:uiPriority="68" w:unhideWhenUsed="0"/>
-    <w:lsdException w:name="Medium Grid 3" w:semiHidden="0" w:uiPriority="69" w:unhideWhenUsed="0"/>
-    <w:lsdException w:name="Dark List" w:semiHidden="0" w:uiPriority="70" w:unhideWhenUsed="0"/>
-    <w:lsdException w:name="Colorful Shading" w:semiHidden="0" w:uiPriority="71" w:unhideWhenUsed="0"/>
-    <w:lsdException w:name="Colorful List" w:semiHidden="0" w:uiPriority="72" w:unhideWhenUsed="0"/>
-    <w:lsdException w:name="Colorful Grid" w:semiHidden="0" w:uiPriority="73" w:unhideWhenUsed="0"/>
-    <w:lsdException w:name="Light Shading Accent 1" w:semiHidden="0" w:uiPriority="60" w:unhideWhenUsed="0"/>
-    <w:lsdException w:name="Light List Accent 1" w:semiHidden="0" w:uiPriority="61" w:unhideWhenUsed="0"/>
-    <w:lsdException w:name="Light Grid Accent 1" w:semiHidden="0" w:uiPriority="62" w:unhideWhenUsed="0"/>
-    <w:lsdException w:name="Medium Shading 1 Accent 1" w:semiHidden="0" w:uiPriority="63" w:unhideWhenUsed="0"/>
-    <w:lsdException w:name="Medium Shading 2 Accent 1" w:semiHidden="0" w:uiPriority="64" w:unhideWhenUsed="0"/>
-    <w:lsdException w:name="Medium List 1 Accent 1" w:semiHidden="0" w:uiPriority="65" w:unhideWhenUsed="0"/>
-    <w:lsdException w:name="Revision" w:unhideWhenUsed="0"/>
-    <w:lsdException w:name="List Paragraph" w:semiHidden="0" w:uiPriority="34" w:unhideWhenUsed="0" w:qFormat="1"/>
-    <w:lsdException w:name="Quote" w:semiHidden="0" w:uiPriority="29" w:unhideWhenUsed="0" w:qFormat="1"/>
-    <w:lsdException w:name="Intense Quote" w:semiHidden="0" w:uiPriority="30" w:unhideWhenUsed="0" w:qFormat="1"/>
-    <w:lsdException w:name="Medium List 2 Accent 1" w:semiHidden="0" w:uiPriority="66" w:unhideWhenUsed="0"/>
-    <w:lsdException w:name="Medium Grid 1 Accent 1" w:semiHidden="0" w:uiPriority="67" w:unhideWhenUsed="0"/>
-    <w:lsdException w:name="Medium Grid 2 Accent 1" w:semiHidden="0" w:uiPriority="68" w:unhideWhenUsed="0"/>
-    <w:lsdException w:name="Medium Grid 3 Accent 1" w:semiHidden="0" w:uiPriority="69" w:unhideWhenUsed="0"/>
-    <w:lsdException w:name="Dark List Accent 1" w:semiHidden="0" w:uiPriority="70" w:unhideWhenUsed="0"/>
-    <w:lsdException w:name="Colorful Shading Accent 1" w:semiHidden="0" w:uiPriority="71" w:unhideWhenUsed="0"/>
-    <w:lsdException w:name="Colorful List Accent 1" w:semiHidden="0" w:uiPriority="72" w:unhideWhenUsed="0"/>
-    <w:lsdException w:name="Colorful Grid Accent 1" w:semiHidden="0" w:uiPriority="73" w:unhideWhenUsed="0"/>
-    <w:lsdException w:name="Light Shading Accent 2" w:semiHidden="0" w:uiPriority="60" w:unhideWhenUsed="0"/>
-    <w:lsdException w:name="Light List Accent 2" w:semiHidden="0" w:uiPriority="61" w:unhideWhenUsed="0"/>
-    <w:lsdException w:name="Light Grid Accent 2" w:semiHidden="0" w:uiPriority="62" w:unhideWhenUsed="0"/>
-    <w:lsdException w:name="Medium Shading 1 Accent 2" w:semiHidden="0" w:uiPriority="63" w:unhideWhenUsed="0"/>
-    <w:lsdException w:name="Medium Shading 2 Accent 2" w:semiHidden="0" w:uiPriority="64" w:unhideWhenUsed="0"/>
-    <w:lsdException w:name="Medium List 1 Accent 2" w:semiHidden="0" w:uiPriority="65" w:unhideWhenUsed="0"/>
-    <w:lsdException w:name="Medium List 2 Accent 2" w:semiHidden="0" w:uiPriority="66" w:unhideWhenUsed="0"/>
-    <w:lsdException w:name="Medium Grid 1 Accent 2" w:semiHidden="0" w:uiPriority="67" w:unhideWhenUsed="0"/>
-    <w:lsdException w:name="Medium Grid 2 Accent 2" w:semiHidden="0" w:uiPriority="68" w:unhideWhenUsed="0"/>
-    <w:lsdException w:name="Medium Grid 3 Accent 2" w:semiHidden="0" w:uiPriority="69" w:unhideWhenUsed="0"/>
-    <w:lsdException w:name="Dark List Accent 2" w:semiHidden="0" w:uiPriority="70" w:unhideWhenUsed="0"/>
-    <w:lsdException w:name="Colorful Shading Accent 2" w:semiHidden="0" w:uiPriority="71" w:unhideWhenUsed="0"/>
-    <w:lsdException w:name="Colorful List Accent 2" w:semiHidden="0" w:uiPriority="72" w:unhideWhenUsed="0"/>
-    <w:lsdException w:name="Colorful Grid Accent 2" w:semiHidden="0" w:uiPriority="73" w:unhideWhenUsed="0"/>
-    <w:lsdException w:name="Light Shading Accent 3" w:semiHidden="0" w:uiPriority="60" w:unhideWhenUsed="0"/>
-    <w:lsdException w:name="Light List Accent 3" w:semiHidden="0" w:uiPriority="61" w:unhideWhenUsed="0"/>
-    <w:lsdException w:name="Light Grid Accent 3" w:semiHidden="0" w:uiPriority="62" w:unhideWhenUsed="0"/>
-    <w:lsdException w:name="Medium Shading 1 Accent 3" w:semiHidden="0" w:uiPriority="63" w:unhideWhenUsed="0"/>
-    <w:lsdException w:name="Medium Shading 2 Accent 3" w:semiHidden="0" w:uiPriority="64" w:unhideWhenUsed="0"/>
-    <w:lsdException w:name="Medium List 1 Accent 3" w:semiHidden="0" w:uiPriority="65" w:unhideWhenUsed="0"/>
-    <w:lsdException w:name="Medium List 2 Accent 3" w:semiHidden="0" w:uiPriority="66" w:unhideWhenUsed="0"/>
-    <w:lsdException w:name="Medium Grid 1 Accent 3" w:semiHidden="0" w:uiPriority="67" w:unhideWhenUsed="0"/>
-    <w:lsdException w:name="Medium Grid 2 Accent 3" w:semiHidden="0" w:uiPriority="68" w:unhideWhenUsed="0"/>
-    <w:lsdException w:name="Medium Grid 3 Accent 3" w:semiHidden="0" w:uiPriority="69" w:unhideWhenUsed="0"/>
-    <w:lsdException w:name="Dark List Accent 3" w:semiHidden="0" w:uiPriority="70" w:unhideWhenUsed="0"/>
-    <w:lsdException w:name="Colorful Shading Accent 3" w:semiHidden="0" w:uiPriority="71" w:unhideWhenUsed="0"/>
-    <w:lsdException w:name="Colorful List Accent 3" w:semiHidden="0" w:uiPriority="72" w:unhideWhenUsed="0"/>
-    <w:lsdException w:name="Colorful Grid Accent 3" w:semiHidden="0" w:uiPriority="73" w:unhideWhenUsed="0"/>
-    <w:lsdException w:name="Light Shading Accent 4" w:semiHidden="0" w:uiPriority="60" w:unhideWhenUsed="0"/>
-    <w:lsdException w:name="Light List Accent 4" w:semiHidden="0" w:uiPriority="61" w:unhideWhenUsed="0"/>
-    <w:lsdException w:name="Light Grid Accent 4" w:semiHidden="0" w:uiPriority="62" w:unhideWhenUsed="0"/>
-    <w:lsdException w:name="Medium Shading 1 Accent 4" w:semiHidden="0" w:uiPriority="63" w:unhideWhenUsed="0"/>
-    <w:lsdException w:name="Medium Shading 2 Accent 4" w:semiHidden="0" w:uiPriority="64" w:unhideWhenUsed="0"/>
-    <w:lsdException w:name="Medium List 1 Accent 4" w:semiHidden="0" w:uiPriority="65" w:unhideWhenUsed="0"/>
-    <w:lsdException w:name="Medium List 2 Accent 4" w:semiHidden="0" w:uiPriority="66" w:unhideWhenUsed="0"/>
-    <w:lsdException w:name="Medium Grid 1 Accent 4" w:semiHidden="0" w:uiPriority="67" w:unhideWhenUsed="0"/>
-    <w:lsdException w:name="Medium Grid 2 Accent 4" w:semiHidden="0" w:uiPriority="68" w:unhideWhenUsed="0"/>
-    <w:lsdException w:name="Medium Grid 3 Accent 4" w:semiHidden="0" w:uiPriority="69" w:unhideWhenUsed="0"/>
-    <w:lsdException w:name="Dark List Accent 4" w:semiHidden="0" w:uiPriority="70" w:unhideWhenUsed="0"/>
-    <w:lsdException w:name="Colorful Shading Accent 4" w:semiHidden="0" w:uiPriority="71" w:unhideWhenUsed="0"/>
-    <w:lsdException w:name="Colorful List Accent 4" w:semiHidden="0" w:uiPriority="72" w:unhideWhenUsed="0"/>
-    <w:lsdException w:name="Colorful Grid Accent 4" w:semiHidden="0" w:uiPriority="73" w:unhideWhenUsed="0"/>
-    <w:lsdException w:name="Light Shading Accent 5" w:semiHidden="0" w:uiPriority="60" w:unhideWhenUsed="0"/>
-    <w:lsdException w:name="Light List Accent 5" w:semiHidden="0" w:uiPriority="61" w:unhideWhenUsed="0"/>
-    <w:lsdException w:name="Light Grid Accent 5" w:semiHidden="0" w:uiPriority="62" w:unhideWhenUsed="0"/>
-    <w:lsdException w:name="Medium Shading 1 Accent 5" w:semiHidden="0" w:uiPriority="63" w:unhideWhenUsed="0"/>
-    <w:lsdException w:name="Medium Shading 2 Accent 5" w:semiHidden="0" w:uiPriority="64" w:unhideWhenUsed="0"/>
-    <w:lsdException w:name="Medium List 1 Accent 5" w:semiHidden="0" w:uiPriority="65" w:unhideWhenUsed="0"/>
-    <w:lsdException w:name="Medium List 2 Accent 5" w:semiHidden="0" w:uiPriority="66" w:unhideWhenUsed="0"/>
-    <w:lsdException w:name="Medium Grid 1 Accent 5" w:semiHidden="0" w:uiPriority="67" w:unhideWhenUsed="0"/>
-    <w:lsdException w:name="Medium Grid 2 Accent 5" w:semiHidden="0" w:uiPriority="68" w:unhideWhenUsed="0"/>
-    <w:lsdException w:name="Medium Grid 3 Accent 5" w:semiHidden="0" w:uiPriority="69" w:unhideWhenUsed="0"/>
-    <w:lsdException w:name="Dark List Accent 5" w:semiHidden="0" w:uiPriority="70" w:unhideWhenUsed="0"/>
-    <w:lsdException w:name="Colorful Shading Accent 5" w:semiHidden="0" w:uiPriority="71" w:unhideWhenUsed="0"/>
-    <w:lsdException w:name="Colorful List Accent 5" w:semiHidden="0" w:uiPriority="72" w:unhideWhenUsed="0"/>
-    <w:lsdException w:name="Colorful Grid Accent 5" w:semiHidden="0" w:uiPriority="73" w:unhideWhenUsed="0"/>
-    <w:lsdException w:name="Light Shading Accent 6" w:semiHidden="0" w:uiPriority="60" w:unhideWhenUsed="0"/>
-    <w:lsdException w:name="Light List Accent 6" w:semiHidden="0" w:uiPriority="61" w:unhideWhenUsed="0"/>
-    <w:lsdException w:name="Light Grid Accent 6" w:semiHidden="0" w:uiPriority="62" w:unhideWhenUsed="0"/>
-    <w:lsdException w:name="Medium Shading 1 Accent 6" w:semiHidden="0" w:uiPriority="63" w:unhideWhenUsed="0"/>
-    <w:lsdException w:name="Medium Shading 2 Accent 6" w:semiHidden="0" w:uiPriority="64" w:unhideWhenUsed="0"/>
-    <w:lsdException w:name="Medium List 1 Accent 6" w:semiHidden="0" w:uiPriority="65" w:unhideWhenUsed="0"/>
-    <w:lsdException w:name="Medium List 2 Accent 6" w:semiHidden="0" w:uiPriority="66" w:unhideWhenUsed="0"/>
-    <w:lsdException w:name="Medium Grid 1 Accent 6" w:semiHidden="0" w:uiPriority="67" w:unhideWhenUsed="0"/>
-    <w:lsdException w:name="Medium Grid 2 Accent 6" w:semiHidden="0" w:uiPriority="68" w:unhideWhenUsed="0"/>
-    <w:lsdException w:name="Medium Grid 3 Accent 6" w:semiHidden="0" w:uiPriority="69" w:unhideWhenUsed="0"/>
-    <w:lsdException w:name="Dark List Accent 6" w:semiHidden="0" w:uiPriority="70" w:unhideWhenUsed="0"/>
-    <w:lsdException w:name="Colorful Shading Accent 6" w:semiHidden="0" w:uiPriority="71" w:unhideWhenUsed="0"/>
-    <w:lsdException w:name="Colorful List Accent 6" w:semiHidden="0" w:uiPriority="72" w:unhideWhenUsed="0"/>
-    <w:lsdException w:name="Colorful Grid Accent 6" w:semiHidden="0" w:uiPriority="73" w:unhideWhenUsed="0"/>
-    <w:lsdException w:name="Subtle Emphasis" w:semiHidden="0" w:uiPriority="19" w:unhideWhenUsed="0" w:qFormat="1"/>
-    <w:lsdException w:name="Intense Emphasis" w:semiHidden="0" w:uiPriority="21" w:unhideWhenUsed="0" w:qFormat="1"/>
-    <w:lsdException w:name="Subtle Reference" w:semiHidden="0" w:uiPriority="31" w:unhideWhenUsed="0" w:qFormat="1"/>
-    <w:lsdException w:name="Intense Reference" w:semiHidden="0" w:uiPriority="32" w:unhideWhenUsed="0" w:qFormat="1"/>
-    <w:lsdException w:name="Book Title" w:semiHidden="0" w:uiPriority="33" w:unhideWhenUsed="0" w:qFormat="1"/>
-    <w:lsdException w:name="Bibliography" w:uiPriority="37"/>
-    <w:lsdException w:name="TOC Heading" w:uiPriority="39" w:qFormat="1"/>
-  </w:latentStyles>
-  <w:style w:type="paragraph" w:default="1" w:styleId="Normal">
-    <w:name w:val="Normal"/>
-    <w:qFormat/>
-    <w:rsid w:val="00A35124"/>
-    <w:pPr>
-      <w:spacing w:after="0" w:line="240" w:lineRule="auto"/>
-    </w:pPr>
-  </w:style>
-  <w:style w:type="character" w:default="1" w:styleId="DefaultParagraphFont">
-    <w:name w:val="Default Paragraph Font"/>
-    <w:uiPriority w:val="1"/>
-    <w:semiHidden/>
-    <w:unhideWhenUsed/>
-  </w:style>
-  <w:style w:type="table" w:default="1" w:styleId="TableNormal">
-    <w:name w:val="Normal Table"/>
-    <w:uiPriority w:val="99"/>
-    <w:semiHidden/>
-    <w:unhideWhenUsed/>
-    <w:tblPr>
-      <w:tblInd w:w="0" w:type="dxa"/>
-      <w:tblCellMar>
-        <w:top w:w="0" w:type="dxa"/>
-        <w:left w:w="108" w:type="dxa"/>
-        <w:bottom w:w="0" w:type="dxa"/>
-        <w:right w:w="108" w:type="dxa"/>
-      </w:tblCellMar>
-    </w:tblPr>
-  </w:style>
-  <w:style w:type="numbering" w:default="1" w:styleId="NoList">
-    <w:name w:val="No List"/>
-    <w:uiPriority w:val="99"/>
-    <w:semiHidden/>
-    <w:unhideWhenUsed/>
-  </w:style>
-  <w:style w:type="paragraph" w:styleId="ListParagraph">
-    <w:name w:val="List Paragraph"/>
-    <w:basedOn w:val="Normal"/>
-    <w:uiPriority w:val="34"/>
-    <w:qFormat/>
-    <w:rsid w:val="00A35124"/>
-    <w:pPr>
-      <w:ind w:left="720"/>
-    </w:pPr>
-  </w:style>
-</w:styles>
-</file>
-
-<file path=word/stylesWithEffects.xml><?xml version="1.0" encoding="utf-8"?>
-<w:styles xmlns:wpc="http://schemas.microsoft.com/office/word/2010/wordprocessingCanvas" xmlns:mo="http://schemas.microsoft.com/office/mac/office/2008/main" xmlns:mc="http://schemas.openxmlformats.org/markup-compatibility/2006" xmlns:mv="urn:schemas-microsoft-com:mac:vml" xmlns:o="urn:schemas-microsoft-com:office:office" xmlns:r="http://schemas.openxmlformats.org/officeDocument/2006/relationships" xmlns:m="http://schemas.openxmlformats.org/officeDocument/2006/math" xmlns:v="urn:schemas-microsoft-com:vml" xmlns:wp14="http://schemas.microsoft.com/office/word/2010/wordprocessingDrawing" xmlns:wp="http://schemas.openxmlformats.org/drawingml/2006/wordprocessingDrawing" xmlns:w10="urn:schemas-microsoft-com:office:word" xmlns:w="http://schemas.openxmlformats.org/wordprocessingml/2006/main" xmlns:w14="http://schemas.microsoft.com/office/word/2010/wordml" xmlns:wpg="http://schemas.microsoft.com/office/word/2010/wordprocessingGroup" xmlns:wpi="http://schemas.microsoft.com/office/word/2010/wordprocessingInk" xmlns:wne="http://schemas.microsoft.com/office/word/2006/wordml" xmlns:wps="http://schemas.microsoft.com/office/word/2010/wordprocessingShape" mc:Ignorable="w14 wp14">
-  <w:docDefaults>
-    <w:rPrDefault>
-      <w:rPr>
-        <w:rFonts w:asciiTheme="minorHAnsi" w:eastAsiaTheme="minorHAnsi" w:hAnsiTheme="minorHAnsi" w:cstheme="minorBidi"/>
-        <w:sz w:val="22"/>
-        <w:szCs w:val="22"/>
-        <w:lang w:val="en-US" w:eastAsia="en-US" w:bidi="ar-SA"/>
-      </w:rPr>
-    </w:rPrDefault>
-    <w:pPrDefault>
-      <w:pPr>
-        <w:spacing w:after="160" w:line="259" w:lineRule="auto"/>
-      </w:pPr>
-    </w:pPrDefault>
-  </w:docDefaults>
-  <w:latentStyles w:defLockedState="0" w:defUIPriority="99" w:defSemiHidden="1" w:defUnhideWhenUsed="1" w:defQFormat="0" w:count="276">
-    <w:lsdException w:name="Normal" w:semiHidden="0" w:uiPriority="0" w:unhideWhenUsed="0" w:qFormat="1"/>
-    <w:lsdException w:name="heading 1" w:semiHidden="0" w:uiPriority="9" w:unhideWhenUsed="0" w:qFormat="1"/>
-    <w:lsdException w:name="heading 2" w:uiPriority="9" w:qFormat="1"/>
-    <w:lsdException w:name="heading 3" w:uiPriority="9" w:qFormat="1"/>
-    <w:lsdException w:name="heading 4" w:uiPriority="9" w:qFormat="1"/>
-    <w:lsdException w:name="heading 5" w:uiPriority="9" w:qFormat="1"/>
-    <w:lsdException w:name="heading 6" w:uiPriority="9" w:qFormat="1"/>
-    <w:lsdException w:name="heading 7" w:uiPriority="9" w:qFormat="1"/>
-    <w:lsdException w:name="heading 8" w:uiPriority="9" w:qFormat="1"/>
-    <w:lsdException w:name="heading 9" w:uiPriority="9" w:qFormat="1"/>
-    <w:lsdException w:name="toc 1" w:uiPriority="39"/>
-    <w:lsdException w:name="toc 2" w:uiPriority="39"/>
-    <w:lsdException w:name="toc 3" w:uiPriority="39"/>
-    <w:lsdException w:name="toc 4" w:uiPriority="39"/>
-    <w:lsdException w:name="toc 5" w:uiPriority="39"/>
-    <w:lsdException w:name="toc 6" w:uiPriority="39"/>
-    <w:lsdException w:name="toc 7" w:uiPriority="39"/>
-    <w:lsdException w:name="toc 8" w:uiPriority="39"/>
-    <w:lsdException w:name="toc 9" w:uiPriority="39"/>
-    <w:lsdException w:name="caption" w:uiPriority="35" w:qFormat="1"/>
-    <w:lsdException w:name="Title" w:semiHidden="0" w:uiPriority="10" w:unhideWhenUsed="0" w:qFormat="1"/>
-    <w:lsdException w:name="Default Paragraph Font" w:uiPriority="1"/>
-    <w:lsdException w:name="Subtitle" w:semiHidden="0" w:uiPriority="11" w:unhideWhenUsed="0" w:qFormat="1"/>
-    <w:lsdException w:name="Strong" w:semiHidden="0" w:uiPriority="22" w:unhideWhenUsed="0" w:qFormat="1"/>
-    <w:lsdException w:name="Emphasis" w:semiHidden="0" w:uiPriority="20" w:unhideWhenUsed="0" w:qFormat="1"/>
-    <w:lsdException w:name="Table Grid" w:semiHidden="0" w:uiPriority="39" w:unhideWhenUsed="0"/>
-    <w:lsdException w:name="Note Level 1" w:semiHidden="0" w:unhideWhenUsed="0"/>
-    <w:lsdException w:name="Note Level 2" w:semiHidden="0" w:unhideWhenUsed="0"/>
-    <w:lsdException w:name="Note Level 3" w:semiHidden="0" w:unhideWhenUsed="0"/>
-    <w:lsdException w:name="Note Level 4" w:semiHidden="0" w:unhideWhenUsed="0"/>
-    <w:lsdException w:name="Note Level 5" w:semiHidden="0" w:unhideWhenUsed="0"/>
-    <w:lsdException w:name="Note Level 6" w:semiHidden="0" w:unhideWhenUsed="0"/>
-    <w:lsdException w:name="Note Level 7" w:semiHidden="0" w:unhideWhenUsed="0"/>
-    <w:lsdException w:name="Note Level 8" w:semiHidden="0" w:unhideWhenUsed="0"/>
-    <w:lsdException w:name="Note Level 9" w:semiHidden="0" w:unhideWhenUsed="0"/>
-    <w:lsdException w:name="Placeholder Text" w:unhideWhenUsed="0"/>
-    <w:lsdException w:name="No Spacing" w:semiHidden="0" w:uiPriority="1" w:unhideWhenUsed="0" w:qFormat="1"/>
-    <w:lsdException w:name="Light Shading" w:semiHidden="0" w:uiPriority="60" w:unhideWhenUsed="0"/>
-    <w:lsdException w:name="Light List" w:semiHidden="0" w:uiPriority="61" w:unhideWhenUsed="0"/>
-    <w:lsdException w:name="Light Grid" w:semiHidden="0" w:uiPriority="62" w:unhideWhenUsed="0"/>
-    <w:lsdException w:name="Medium Shading 1" w:semiHidden="0" w:uiPriority="63" w:unhideWhenUsed="0"/>
-    <w:lsdException w:name="Medium Shading 2" w:semiHidden="0" w:uiPriority="64" w:unhideWhenUsed="0"/>
-    <w:lsdException w:name="Medium List 1" w:semiHidden="0" w:uiPriority="65" w:unhideWhenUsed="0"/>
-    <w:lsdException w:name="Medium List 2" w:semiHidden="0" w:uiPriority="66" w:unhideWhenUsed="0"/>
-    <w:lsdException w:name="Medium Grid 1" w:semiHidden="0" w:uiPriority="67" w:unhideWhenUsed="0"/>
-    <w:lsdException w:name="Medium Grid 2" w:semiHidden="0" w:uiPriority="68" w:unhideWhenUsed="0"/>
-    <w:lsdException w:name="Medium Grid 3" w:semiHidden="0" w:uiPriority="69" w:unhideWhenUsed="0"/>
-    <w:lsdException w:name="Dark List" w:semiHidden="0" w:uiPriority="70" w:unhideWhenUsed="0"/>
-    <w:lsdException w:name="Colorful Shading" w:semiHidden="0" w:uiPriority="71" w:unhideWhenUsed="0"/>
-    <w:lsdException w:name="Colorful List" w:semiHidden="0" w:uiPriority="72" w:unhideWhenUsed="0"/>
-    <w:lsdException w:name="Colorful Grid" w:semiHidden="0" w:uiPriority="73" w:unhideWhenUsed="0"/>
-    <w:lsdException w:name="Light Shading Accent 1" w:semiHidden="0" w:uiPriority="60" w:unhideWhenUsed="0"/>
-    <w:lsdException w:name="Light List Accent 1" w:semiHidden="0" w:uiPriority="61" w:unhideWhenUsed="0"/>
-    <w:lsdException w:name="Light Grid Accent 1" w:semiHidden="0" w:uiPriority="62" w:unhideWhenUsed="0"/>
-    <w:lsdException w:name="Medium Shading 1 Accent 1" w:semiHidden="0" w:uiPriority="63" w:unhideWhenUsed="0"/>
-    <w:lsdException w:name="Medium Shading 2 Accent 1" w:semiHidden="0" w:uiPriority="64" w:unhideWhenUsed="0"/>
-    <w:lsdException w:name="Medium List 1 Accent 1" w:semiHidden="0" w:uiPriority="65" w:unhideWhenUsed="0"/>
-    <w:lsdException w:name="Revision" w:unhideWhenUsed="0"/>
-    <w:lsdException w:name="List Paragraph" w:semiHidden="0" w:uiPriority="34" w:unhideWhenUsed="0" w:qFormat="1"/>
-    <w:lsdException w:name="Quote" w:semiHidden="0" w:uiPriority="29" w:unhideWhenUsed="0" w:qFormat="1"/>
-    <w:lsdException w:name="Intense Quote" w:semiHidden="0" w:uiPriority="30" w:unhideWhenUsed="0" w:qFormat="1"/>
-    <w:lsdException w:name="Medium List 2 Accent 1" w:semiHidden="0" w:uiPriority="66" w:unhideWhenUsed="0"/>
-    <w:lsdException w:name="Medium Grid 1 Accent 1" w:semiHidden="0" w:uiPriority="67" w:unhideWhenUsed="0"/>
-    <w:lsdException w:name="Medium Grid 2 Accent 1" w:semiHidden="0" w:uiPriority="68" w:unhideWhenUsed="0"/>
-    <w:lsdException w:name="Medium Grid 3 Accent 1" w:semiHidden="0" w:uiPriority="69" w:unhideWhenUsed="0"/>
-    <w:lsdException w:name="Dark List Accent 1" w:semiHidden="0" w:uiPriority="70" w:unhideWhenUsed="0"/>
-    <w:lsdException w:name="Colorful Shading Accent 1" w:semiHidden="0" w:uiPriority="71" w:unhideWhenUsed="0"/>
-    <w:lsdException w:name="Colorful List Accent 1" w:semiHidden="0" w:uiPriority="72" w:unhideWhenUsed="0"/>
-    <w:lsdException w:name="Colorful Grid Accent 1" w:semiHidden="0" w:uiPriority="73" w:unhideWhenUsed="0"/>
-    <w:lsdException w:name="Light Shading Accent 2" w:semiHidden="0" w:uiPriority="60" w:unhideWhenUsed="0"/>
-    <w:lsdException w:name="Light List Accent 2" w:semiHidden="0" w:uiPriority="61" w:unhideWhenUsed="0"/>
-    <w:lsdException w:name="Light Grid Accent 2" w:semiHidden="0" w:uiPriority="62" w:unhideWhenUsed="0"/>
-    <w:lsdException w:name="Medium Shading 1 Accent 2" w:semiHidden="0" w:uiPriority="63" w:unhideWhenUsed="0"/>
-    <w:lsdException w:name="Medium Shading 2 Accent 2" w:semiHidden="0" w:uiPriority="64" w:unhideWhenUsed="0"/>
-    <w:lsdException w:name="Medium List 1 Accent 2" w:semiHidden="0" w:uiPriority="65" w:unhideWhenUsed="0"/>
-    <w:lsdException w:name="Medium List 2 Accent 2" w:semiHidden="0" w:uiPriority="66" w:unhideWhenUsed="0"/>
-    <w:lsdException w:name="Medium Grid 1 Accent 2" w:semiHidden="0" w:uiPriority="67" w:unhideWhenUsed="0"/>
-    <w:lsdException w:name="Medium Grid 2 Accent 2" w:semiHidden="0" w:uiPriority="68" w:unhideWhenUsed="0"/>
-    <w:lsdException w:name="Medium Grid 3 Accent 2" w:semiHidden="0" w:uiPriority="69" w:unhideWhenUsed="0"/>
-    <w:lsdException w:name="Dark List Accent 2" w:semiHidden="0" w:uiPriority="70" w:unhideWhenUsed="0"/>
-    <w:lsdException w:name="Colorful Shading Accent 2" w:semiHidden="0" w:uiPriority="71" w:unhideWhenUsed="0"/>
-    <w:lsdException w:name="Colorful List Accent 2" w:semiHidden="0" w:uiPriority="72" w:unhideWhenUsed="0"/>
-    <w:lsdException w:name="Colorful Grid Accent 2" w:semiHidden="0" w:uiPriority="73" w:unhideWhenUsed="0"/>
-    <w:lsdException w:name="Light Shading Accent 3" w:semiHidden="0" w:uiPriority="60" w:unhideWhenUsed="0"/>
-    <w:lsdException w:name="Light List Accent 3" w:semiHidden="0" w:uiPriority="61" w:unhideWhenUsed="0"/>
-    <w:lsdException w:name="Light Grid Accent 3" w:semiHidden="0" w:uiPriority="62" w:unhideWhenUsed="0"/>
-    <w:lsdException w:name="Medium Shading 1 Accent 3" w:semiHidden="0" w:uiPriority="63" w:unhideWhenUsed="0"/>
-    <w:lsdException w:name="Medium Shading 2 Accent 3" w:semiHidden="0" w:uiPriority="64" w:unhideWhenUsed="0"/>
-    <w:lsdException w:name="Medium List 1 Accent 3" w:semiHidden="0" w:uiPriority="65" w:unhideWhenUsed="0"/>
-    <w:lsdException w:name="Medium List 2 Accent 3" w:semiHidden="0" w:uiPriority="66" w:unhideWhenUsed="0"/>
-    <w:lsdException w:name="Medium Grid 1 Accent 3" w:semiHidden="0" w:uiPriority="67" w:unhideWhenUsed="0"/>
-    <w:lsdException w:name="Medium Grid 2 Accent 3" w:semiHidden="0" w:uiPriority="68" w:unhideWhenUsed="0"/>
-    <w:lsdException w:name="Medium Grid 3 Accent 3" w:semiHidden="0" w:uiPriority="69" w:unhideWhenUsed="0"/>
-    <w:lsdException w:name="Dark List Accent 3" w:semiHidden="0" w:uiPriority="70" w:unhideWhenUsed="0"/>
-    <w:lsdException w:name="Colorful Shading Accent 3" w:semiHidden="0" w:uiPriority="71" w:unhideWhenUsed="0"/>
-    <w:lsdException w:name="Colorful List Accent 3" w:semiHidden="0" w:uiPriority="72" w:unhideWhenUsed="0"/>
-    <w:lsdException w:name="Colorful Grid Accent 3" w:semiHidden="0" w:uiPriority="73" w:unhideWhenUsed="0"/>
-    <w:lsdException w:name="Light Shading Accent 4" w:semiHidden="0" w:uiPriority="60" w:unhideWhenUsed="0"/>
-    <w:lsdException w:name="Light List Accent 4" w:semiHidden="0" w:uiPriority="61" w:unhideWhenUsed="0"/>
-    <w:lsdException w:name="Light Grid Accent 4" w:semiHidden="0" w:uiPriority="62" w:unhideWhenUsed="0"/>
-    <w:lsdException w:name="Medium Shading 1 Accent 4" w:semiHidden="0" w:uiPriority="63" w:unhideWhenUsed="0"/>
-    <w:lsdException w:name="Medium Shading 2 Accent 4" w:semiHidden="0" w:uiPriority="64" w:unhideWhenUsed="0"/>
-    <w:lsdException w:name="Medium List 1 Accent 4" w:semiHidden="0" w:uiPriority="65" w:unhideWhenUsed="0"/>
-    <w:lsdException w:name="Medium List 2 Accent 4" w:semiHidden="0" w:uiPriority="66" w:unhideWhenUsed="0"/>
-    <w:lsdException w:name="Medium Grid 1 Accent 4" w:semiHidden="0" w:uiPriority="67" w:unhideWhenUsed="0"/>
-    <w:lsdException w:name="Medium Grid 2 Accent 4" w:semiHidden="0" w:uiPriority="68" w:unhideWhenUsed="0"/>
-    <w:lsdException w:name="Medium Grid 3 Accent 4" w:semiHidden="0" w:uiPriority="69" w:unhideWhenUsed="0"/>
-    <w:lsdException w:name="Dark List Accent 4" w:semiHidden="0" w:uiPriority="70" w:unhideWhenUsed="0"/>
-    <w:lsdException w:name="Colorful Shading Accent 4" w:semiHidden="0" w:uiPriority="71" w:unhideWhenUsed="0"/>
-    <w:lsdException w:name="Colorful List Accent 4" w:semiHidden="0" w:uiPriority="72" w:unhideWhenUsed="0"/>
-    <w:lsdException w:name="Colorful Grid Accent 4" w:semiHidden="0" w:uiPriority="73" w:unhideWhenUsed="0"/>
-    <w:lsdException w:name="Light Shading Accent 5" w:semiHidden="0" w:uiPriority="60" w:unhideWhenUsed="0"/>
-    <w:lsdException w:name="Light List Accent 5" w:semiHidden="0" w:uiPriority="61" w:unhideWhenUsed="0"/>
-    <w:lsdException w:name="Light Grid Accent 5" w:semiHidden="0" w:uiPriority="62" w:unhideWhenUsed="0"/>
-    <w:lsdException w:name="Medium Shading 1 Accent 5" w:semiHidden="0" w:uiPriority="63" w:unhideWhenUsed="0"/>
-    <w:lsdException w:name="Medium Shading 2 Accent 5" w:semiHidden="0" w:uiPriority="64" w:unhideWhenUsed="0"/>
-    <w:lsdException w:name="Medium List 1 Accent 5" w:semiHidden="0" w:uiPriority="65" w:unhideWhenUsed="0"/>
-    <w:lsdException w:name="Medium List 2 Accent 5" w:semiHidden="0" w:uiPriority="66" w:unhideWhenUsed="0"/>
-    <w:lsdException w:name="Medium Grid 1 Accent 5" w:semiHidden="0" w:uiPriority="67" w:unhideWhenUsed="0"/>
-    <w:lsdException w:name="Medium Grid 2 Accent 5" w:semiHidden="0" w:uiPriority="68" w:unhideWhenUsed="0"/>
-    <w:lsdException w:name="Medium Grid 3 Accent 5" w:semiHidden="0" w:uiPriority="69" w:unhideWhenUsed="0"/>
-    <w:lsdException w:name="Dark List Accent 5" w:semiHidden="0" w:uiPriority="70" w:unhideWhenUsed="0"/>
-    <w:lsdException w:name="Colorful Shading Accent 5" w:semiHidden="0" w:uiPriority="71" w:unhideWhenUsed="0"/>
-    <w:lsdException w:name="Colorful List Accent 5" w:semiHidden="0" w:uiPriority="72" w:unhideWhenUsed="0"/>
-    <w:lsdException w:name="Colorful Grid Accent 5" w:semiHidden="0" w:uiPriority="73" w:unhideWhenUsed="0"/>
-    <w:lsdException w:name="Light Shading Accent 6" w:semiHidden="0" w:uiPriority="60" w:unhideWhenUsed="0"/>
-    <w:lsdException w:name="Light List Accent 6" w:semiHidden="0" w:uiPriority="61" w:unhideWhenUsed="0"/>
-    <w:lsdException w:name="Light Grid Accent 6" w:semiHidden="0" w:uiPriority="62" w:unhideWhenUsed="0"/>
-    <w:lsdException w:name="Medium Shading 1 Accent 6" w:semiHidden="0" w:uiPriority="63" w:unhideWhenUsed="0"/>
-    <w:lsdException w:name="Medium Shading 2 Accent 6" w:semiHidden="0" w:uiPriority="64" w:unhideWhenUsed="0"/>
-    <w:lsdException w:name="Medium List 1 Accent 6" w:semiHidden="0" w:uiPriority="65" w:unhideWhenUsed="0"/>
-    <w:lsdException w:name="Medium List 2 Accent 6" w:semiHidden="0" w:uiPriority="66" w:unhideWhenUsed="0"/>
-    <w:lsdException w:name="Medium Grid 1 Accent 6" w:semiHidden="0" w:uiPriority="67" w:unhideWhenUsed="0"/>
-    <w:lsdException w:name="Medium Grid 2 Accent 6" w:semiHidden="0" w:uiPriority="68" w:unhideWhenUsed="0"/>
-    <w:lsdException w:name="Medium Grid 3 Accent 6" w:semiHidden="0" w:uiPriority="69" w:unhideWhenUsed="0"/>
-    <w:lsdException w:name="Dark List Accent 6" w:semiHidden="0" w:uiPriority="70" w:unhideWhenUsed="0"/>
-    <w:lsdException w:name="Colorful Shading Accent 6" w:semiHidden="0" w:uiPriority="71" w:unhideWhenUsed="0"/>
-    <w:lsdException w:name="Colorful List Accent 6" w:semiHidden="0" w:uiPriority="72" w:unhideWhenUsed="0"/>
-    <w:lsdException w:name="Colorful Grid Accent 6" w:semiHidden="0" w:uiPriority="73" w:unhideWhenUsed="0"/>
-    <w:lsdException w:name="Subtle Emphasis" w:semiHidden="0" w:uiPriority="19" w:unhideWhenUsed="0" w:qFormat="1"/>
-    <w:lsdException w:name="Intense Emphasis" w:semiHidden="0" w:uiPriority="21" w:unhideWhenUsed="0" w:qFormat="1"/>
-    <w:lsdException w:name="Subtle Reference" w:semiHidden="0" w:uiPriority="31" w:unhideWhenUsed="0" w:qFormat="1"/>
-    <w:lsdException w:name="Intense Reference" w:semiHidden="0" w:uiPriority="32" w:unhideWhenUsed="0" w:qFormat="1"/>
-    <w:lsdException w:name="Book Title" w:semiHidden="0" w:uiPriority="33" w:unhideWhenUsed="0" w:qFormat="1"/>
-    <w:lsdException w:name="Bibliography" w:uiPriority="37"/>
-    <w:lsdException w:name="TOC Heading" w:uiPriority="39" w:qFormat="1"/>
+  <w:latentStyles w:defLockedState="0" w:defUIPriority="99" w:defSemiHidden="0" w:defUnhideWhenUsed="0" w:defQFormat="0" w:count="371">
+    <w:lsdException w:name="Normal" w:uiPriority="0" w:qFormat="1"/>
+    <w:lsdException w:name="heading 1" w:uiPriority="9" w:qFormat="1"/>
+    <w:lsdException w:name="heading 2" w:semiHidden="1" w:uiPriority="9" w:unhideWhenUsed="1" w:qFormat="1"/>
+    <w:lsdException w:name="heading 3" w:semiHidden="1" w:uiPriority="9" w:unhideWhenUsed="1" w:qFormat="1"/>
+    <w:lsdException w:name="heading 4" w:semiHidden="1" w:uiPriority="9" w:unhideWhenUsed="1" w:qFormat="1"/>
+    <w:lsdException w:name="heading 5" w:semiHidden="1" w:uiPriority="9" w:unhideWhenUsed="1" w:qFormat="1"/>
+    <w:lsdException w:name="heading 6" w:semiHidden="1" w:uiPriority="9" w:unhideWhenUsed="1" w:qFormat="1"/>
+    <w:lsdException w:name="heading 7" w:semiHidden="1" w:uiPriority="9" w:unhideWhenUsed="1" w:qFormat="1"/>
+    <w:lsdException w:name="heading 8" w:semiHidden="1" w:uiPriority="9" w:unhideWhenUsed="1" w:qFormat="1"/>
+    <w:lsdException w:name="heading 9" w:semiHidden="1" w:uiPriority="9" w:unhideWhenUsed="1" w:qFormat="1"/>
+    <w:lsdException w:name="index 1" w:semiHidden="1" w:unhideWhenUsed="1"/>
+    <w:lsdException w:name="index 2" w:semiHidden="1" w:unhideWhenUsed="1"/>
+    <w:lsdException w:name="index 3" w:semiHidden="1" w:unhideWhenUsed="1"/>
+    <w:lsdException w:name="index 4" w:semiHidden="1" w:unhideWhenUsed="1"/>
+    <w:lsdException w:name="index 5" w:semiHidden="1" w:unhideWhenUsed="1"/>
+    <w:lsdException w:name="index 6" w:semiHidden="1" w:unhideWhenUsed="1"/>
+    <w:lsdException w:name="index 7" w:semiHidden="1" w:unhideWhenUsed="1"/>
+    <w:lsdException w:name="index 8" w:semiHidden="1" w:unhideWhenUsed="1"/>
+    <w:lsdException w:name="index 9" w:semiHidden="1" w:unhideWhenUsed="1"/>
+    <w:lsdException w:name="toc 1" w:semiHidden="1" w:uiPriority="39" w:unhideWhenUsed="1"/>
+    <w:lsdException w:name="toc 2" w:semiHidden="1" w:uiPriority="39" w:unhideWhenUsed="1"/>
+    <w:lsdException w:name="toc 3" w:semiHidden="1" w:uiPriority="39" w:unhideWhenUsed="1"/>
+    <w:lsdException w:name="toc 4" w:semiHidden="1" w:uiPriority="39" w:unhideWhenUsed="1"/>
+    <w:lsdException w:name="toc 5" w:semiHidden="1" w:uiPriority="39" w:unhideWhenUsed="1"/>
+    <w:lsdException w:name="toc 6" w:semiHidden="1" w:uiPriority="39" w:unhideWhenUsed="1"/>
+    <w:lsdException w:name="toc 7" w:semiHidden="1" w:uiPriority="39" w:unhideWhenUsed="1"/>
+    <w:lsdException w:name="toc 8" w:semiHidden="1" w:uiPriority="39" w:unhideWhenUsed="1"/>
+    <w:lsdException w:name="toc 9" w:semiHidden="1" w:uiPriority="39" w:unhideWhenUsed="1"/>
+    <w:lsdException w:name="Normal Indent" w:semiHidden="1" w:unhideWhenUsed="1"/>
+    <w:lsdException w:name="footnote text" w:semiHidden="1" w:unhideWhenUsed="1"/>
+    <w:lsdException w:name="annotation text" w:semiHidden="1" w:unhideWhenUsed="1"/>
+    <w:lsdException w:name="header" w:semiHidden="1" w:unhideWhenUsed="1"/>
+    <w:lsdException w:name="footer" w:semiHidden="1" w:unhideWhenUsed="1"/>
+    <w:lsdException w:name="index heading" w:semiHidden="1" w:unhideWhenUsed="1"/>
+    <w:lsdException w:name="caption" w:semiHidden="1" w:uiPriority="35" w:unhideWhenUsed="1" w:qFormat="1"/>
+    <w:lsdException w:name="table of figures" w:semiHidden="1" w:unhideWhenUsed="1"/>
+    <w:lsdException w:name="envelope address" w:semiHidden="1" w:unhideWhenUsed="1"/>
+    <w:lsdException w:name="envelope return" w:semiHidden="1" w:unhideWhenUsed="1"/>
+    <w:lsdException w:name="footnote reference" w:semiHidden="1" w:unhideWhenUsed="1"/>
+    <w:lsdException w:name="annotation reference" w:semiHidden="1" w:unhideWhenUsed="1"/>
+    <w:lsdException w:name="line number" w:semiHidden="1" w:unhideWhenUsed="1"/>
+    <w:lsdException w:name="page number" w:semiHidden="1" w:unhideWhenUsed="1"/>
+    <w:lsdException w:name="endnote reference" w:semiHidden="1" w:unhideWhenUsed="1"/>
+    <w:lsdException w:name="endnote text" w:semiHidden="1" w:unhideWhenUsed="1"/>
+    <w:lsdException w:name="table of authorities" w:semiHidden="1" w:unhideWhenUsed="1"/>
+    <w:lsdException w:name="macro" w:semiHidden="1" w:unhideWhenUsed="1"/>
+    <w:lsdException w:name="toa heading" w:semiHidden="1" w:unhideWhenUsed="1"/>
+    <w:lsdException w:name="List" w:semiHidden="1" w:unhideWhenUsed="1"/>
+    <w:lsdException w:name="List Bullet" w:semiHidden="1" w:unhideWhenUsed="1"/>
+    <w:lsdException w:name="List Number" w:semiHidden="1" w:unhideWhenUsed="1"/>
+    <w:lsdException w:name="List 2" w:semiHidden="1" w:unhideWhenUsed="1"/>
+    <w:lsdException w:name="List 3" w:semiHidden="1" w:unhideWhenUsed="1"/>
+    <w:lsdException w:name="List 4" w:semiHidden="1" w:unhideWhenUsed="1"/>
+    <w:lsdException w:name="List 5" w:semiHidden="1" w:unhideWhenUsed="1"/>
+    <w:lsdException w:name="List Bullet 2" w:semiHidden="1" w:unhideWhenUsed="1"/>
+    <w:lsdException w:name="List Bullet 3" w:semiHidden="1" w:unhideWhenUsed="1"/>
+    <w:lsdException w:name="List Bullet 4" w:semiHidden="1" w:unhideWhenUsed="1"/>
+    <w:lsdException w:name="List Bullet 5" w:semiHidden="1" w:unhideWhenUsed="1"/>
+    <w:lsdException w:name="List Number 2" w:semiHidden="1" w:unhideWhenUsed="1"/>
+    <w:lsdException w:name="List Number 3" w:semiHidden="1" w:unhideWhenUsed="1"/>
+    <w:lsdException w:name="List Number 4" w:semiHidden="1" w:unhideWhenUsed="1"/>
+    <w:lsdException w:name="List Number 5" w:semiHidden="1" w:unhideWhenUsed="1"/>
+    <w:lsdException w:name="Title" w:uiPriority="10" w:qFormat="1"/>
+    <w:lsdException w:name="Closing" w:semiHidden="1" w:unhideWhenUsed="1"/>
+    <w:lsdException w:name="Signature" w:semiHidden="1" w:unhideWhenUsed="1"/>
+    <w:lsdException w:name="Default Paragraph Font" w:semiHidden="1" w:uiPriority="1" w:unhideWhenUsed="1"/>
+    <w:lsdException w:name="Body Text" w:semiHidden="1" w:unhideWhenUsed="1"/>
+    <w:lsdException w:name="Body Text Indent" w:semiHidden="1" w:unhideWhenUsed="1"/>
+    <w:lsdException w:name="List Continue" w:semiHidden="1" w:unhideWhenUsed="1"/>
+    <w:lsdException w:name="List Continue 2" w:semiHidden="1" w:unhideWhenUsed="1"/>
+    <w:lsdException w:name="List Continue 3" w:semiHidden="1" w:unhideWhenUsed="1"/>
+    <w:lsdException w:name="List Continue 4" w:semiHidden="1" w:unhideWhenUsed="1"/>
+    <w:lsdException w:name="List Continue 5" w:semiHidden="1" w:unhideWhenUsed="1"/>
+    <w:lsdException w:name="Message Header" w:semiHidden="1" w:unhideWhenUsed="1"/>
+    <w:lsdException w:name="Subtitle" w:uiPriority="11" w:qFormat="1"/>
+    <w:lsdException w:name="Salutation" w:semiHidden="1" w:unhideWhenUsed="1"/>
+    <w:lsdException w:name="Date" w:semiHidden="1" w:unhideWhenUsed="1"/>
+    <w:lsdException w:name="Body Text First Indent" w:semiHidden="1" w:unhideWhenUsed="1"/>
+    <w:lsdException w:name="Body Text First Indent 2" w:semiHidden="1" w:unhideWhenUsed="1"/>
+    <w:lsdException w:name="Note Heading" w:semiHidden="1" w:unhideWhenUsed="1"/>
+    <w:lsdException w:name="Body Text 2" w:semiHidden="1" w:unhideWhenUsed="1"/>
+    <w:lsdException w:name="Body Text 3" w:semiHidden="1" w:unhideWhenUsed="1"/>
+    <w:lsdException w:name="Body Text Indent 2" w:semiHidden="1" w:unhideWhenUsed="1"/>
+    <w:lsdException w:name="Body Text Indent 3" w:semiHidden="1" w:unhideWhenUsed="1"/>
+    <w:lsdException w:name="Block Text" w:semiHidden="1" w:unhideWhenUsed="1"/>
+    <w:lsdException w:name="Hyperlink" w:semiHidden="1" w:unhideWhenUsed="1"/>
+    <w:lsdException w:name="FollowedHyperlink" w:semiHidden="1" w:unhideWhenUsed="1"/>
+    <w:lsdException w:name="Strong" w:uiPriority="22" w:qFormat="1"/>
+    <w:lsdException w:name="Emphasis" w:uiPriority="20" w:qFormat="1"/>
+    <w:lsdException w:name="Document Map" w:semiHidden="1" w:unhideWhenUsed="1"/>
+    <w:lsdException w:name="Plain Text" w:semiHidden="1" w:unhideWhenUsed="1"/>
+    <w:lsdException w:name="E-mail Signature" w:semiHidden="1" w:unhideWhenUsed="1"/>
+    <w:lsdException w:name="HTML Top of Form" w:semiHidden="1" w:unhideWhenUsed="1"/>
+    <w:lsdException w:name="HTML Bottom of Form" w:semiHidden="1" w:unhideWhenUsed="1"/>
+    <w:lsdException w:name="Normal (Web)" w:semiHidden="1" w:unhideWhenUsed="1"/>
+    <w:lsdException w:name="HTML Acronym" w:semiHidden="1" w:unhideWhenUsed="1"/>
+    <w:lsdException w:name="HTML Address" w:semiHidden="1" w:unhideWhenUsed="1"/>
+    <w:lsdException w:name="HTML Cite" w:semiHidden="1" w:unhideWhenUsed="1"/>
+    <w:lsdException w:name="HTML Code" w:semiHidden="1" w:unhideWhenUsed="1"/>
+    <w:lsdException w:name="HTML Definition" w:semiHidden="1" w:unhideWhenUsed="1"/>
+    <w:lsdException w:name="HTML Keyboard" w:semiHidden="1" w:unhideWhenUsed="1"/>
+    <w:lsdException w:name="HTML Preformatted" w:semiHidden="1" w:unhideWhenUsed="1"/>
+    <w:lsdException w:name="HTML Sample" w:semiHidden="1" w:unhideWhenUsed="1"/>
+    <w:lsdException w:name="HTML Typewriter" w:semiHidden="1" w:unhideWhenUsed="1"/>
+    <w:lsdException w:name="HTML Variable" w:semiHidden="1" w:unhideWhenUsed="1"/>
+    <w:lsdException w:name="Normal Table" w:semiHidden="1" w:unhideWhenUsed="1"/>
+    <w:lsdException w:name="annotation subject" w:semiHidden="1" w:unhideWhenUsed="1"/>
+    <w:lsdException w:name="No List" w:semiHidden="1" w:unhideWhenUsed="1"/>
+    <w:lsdException w:name="Outline List 1" w:semiHidden="1" w:unhideWhenUsed="1"/>
+    <w:lsdException w:name="Outline List 2" w:semiHidden="1" w:unhideWhenUsed="1"/>
+    <w:lsdException w:name="Outline List 3" w:semiHidden="1" w:unhideWhenUsed="1"/>
+    <w:lsdException w:name="Table Simple 1" w:semiHidden="1" w:unhideWhenUsed="1"/>
+    <w:lsdException w:name="Table Simple 2" w:semiHidden="1" w:unhideWhenUsed="1"/>
+    <w:lsdException w:name="Table Simple 3" w:semiHidden="1" w:unhideWhenUsed="1"/>
+    <w:lsdException w:name="Table Classic 1" w:semiHidden="1" w:unhideWhenUsed="1"/>
+    <w:lsdException w:name="Table Classic 2" w:semiHidden="1" w:unhideWhenUsed="1"/>
+    <w:lsdException w:name="Table Classic 3" w:semiHidden="1" w:unhideWhenUsed="1"/>
+    <w:lsdException w:name="Table Classic 4" w:semiHidden="1" w:unhideWhenUsed="1"/>
+    <w:lsdException w:name="Table Colorful 1" w:semiHidden="1" w:unhideWhenUsed="1"/>
+    <w:lsdException w:name="Table Colorful 2" w:semiHidden="1" w:unhideWhenUsed="1"/>
+    <w:lsdException w:name="Table Colorful 3" w:semiHidden="1" w:unhideWhenUsed="1"/>
+    <w:lsdException w:name="Table Columns 1" w:semiHidden="1" w:unhideWhenUsed="1"/>
+    <w:lsdException w:name="Table Columns 2" w:semiHidden="1" w:unhideWhenUsed="1"/>
+    <w:lsdException w:name="Table Columns 3" w:semiHidden="1" w:unhideWhenUsed="1"/>
+    <w:lsdException w:name="Table Columns 4" w:semiHidden="1" w:unhideWhenUsed="1"/>
+    <w:lsdException w:name="Table Columns 5" w:semiHidden="1" w:unhideWhenUsed="1"/>
+    <w:lsdException w:name="Table Grid 1" w:semiHidden="1" w:unhideWhenUsed="1"/>
+    <w:lsdException w:name="Table Grid 2" w:semiHidden="1" w:unhideWhenUsed="1"/>
+    <w:lsdException w:name="Table Grid 3" w:semiHidden="1" w:unhideWhenUsed="1"/>
+    <w:lsdException w:name="Table Grid 4" w:semiHidden="1" w:unhideWhenUsed="1"/>
+    <w:lsdException w:name="Table Grid 5" w:semiHidden="1" w:unhideWhenUsed="1"/>
+    <w:lsdException w:name="Table Grid 6" w:semiHidden="1" w:unhideWhenUsed="1"/>
+    <w:lsdException w:name="Table Grid 7" w:semiHidden="1" w:unhideWhenUsed="1"/>
+    <w:lsdException w:name="Table Grid 8" w:semiHidden="1" w:unhideWhenUsed="1"/>
+    <w:lsdException w:name="Table List 1" w:semiHidden="1" w:unhideWhenUsed="1"/>
+    <w:lsdException w:name="Table List 2" w:semiHidden="1" w:unhideWhenUsed="1"/>
+    <w:lsdException w:name="Table List 3" w:semiHidden="1" w:unhideWhenUsed="1"/>
+    <w:lsdException w:name="Table List 4" w:semiHidden="1" w:unhideWhenUsed="1"/>
+    <w:lsdException w:name="Table List 5" w:semiHidden="1" w:unhideWhenUsed="1"/>
+    <w:lsdException w:name="Table List 6" w:semiHidden="1" w:unhideWhenUsed="1"/>
+    <w:lsdException w:name="Table List 7" w:semiHidden="1" w:unhideWhenUsed="1"/>
+    <w:lsdException w:name="Table List 8" w:semiHidden="1" w:unhideWhenUsed="1"/>
+    <w:lsdException w:name="Table 3D effects 1" w:semiHidden="1" w:unhideWhenUsed="1"/>
+    <w:lsdException w:name="Table 3D effects 2" w:semiHidden="1" w:unhideWhenUsed="1"/>
+    <w:lsdException w:name="Table 3D effects 3" w:semiHidden="1" w:unhideWhenUsed="1"/>
+    <w:lsdException w:name="Table Contemporary" w:semiHidden="1" w:unhideWhenUsed="1"/>
+    <w:lsdException w:name="Table Elegant" w:semiHidden="1" w:unhideWhenUsed="1"/>
+    <w:lsdException w:name="Table Professional" w:semiHidden="1" w:unhideWhenUsed="1"/>
+    <w:lsdException w:name="Table Subtle 1" w:semiHidden="1" w:unhideWhenUsed="1"/>
+    <w:lsdException w:name="Table Subtle 2" w:semiHidden="1" w:unhideWhenUsed="1"/>
+    <w:lsdException w:name="Table Web 1" w:semiHidden="1" w:unhideWhenUsed="1"/>
+    <w:lsdException w:name="Table Web 2" w:semiHidden="1" w:unhideWhenUsed="1"/>
+    <w:lsdException w:name="Table Web 3" w:semiHidden="1" w:unhideWhenUsed="1"/>
+    <w:lsdException w:name="Balloon Text" w:semiHidden="1" w:unhideWhenUsed="1"/>
+    <w:lsdException w:name="Table Grid" w:uiPriority="39"/>
+    <w:lsdException w:name="Table Theme" w:semiHidden="1" w:unhideWhenUsed="1"/>
+    <w:lsdException w:name="Placeholder Text" w:semiHidden="1"/>
+    <w:lsdException w:name="No Spacing" w:uiPriority="1" w:qFormat="1"/>
+    <w:lsdException w:name="Light Shading" w:uiPriority="60"/>
+    <w:lsdException w:name="Light List" w:uiPriority="61"/>
+    <w:lsdException w:name="Light Grid" w:uiPriority="62"/>
+    <w:lsdException w:name="Medium Shading 1" w:uiPriority="63"/>
+    <w:lsdException w:name="Medium Shading 2" w:uiPriority="64"/>
+    <w:lsdException w:name="Medium List 1" w:uiPriority="65"/>
+    <w:lsdException w:name="Medium List 2" w:uiPriority="66"/>
+    <w:lsdException w:name="Medium Grid 1" w:uiPriority="67"/>
+    <w:lsdException w:name="Medium Grid 2" w:uiPriority="68"/>
+    <w:lsdException w:name="Medium Grid 3" w:uiPriority="69"/>
+    <w:lsdException w:name="Dark List" w:uiPriority="70"/>
+    <w:lsdException w:name="Colorful Shading" w:uiPriority="71"/>
+    <w:lsdException w:name="Colorful List" w:uiPriority="72"/>
+    <w:lsdException w:name="Colorful Grid" w:uiPriority="73"/>
+    <w:lsdException w:name="Light Shading Accent 1" w:uiPriority="60"/>
+    <w:lsdException w:name="Light List Accent 1" w:uiPriority="61"/>
+    <w:lsdException w:name="Light Grid Accent 1" w:uiPriority="62"/>
+    <w:lsdException w:name="Medium Shading 1 Accent 1" w:uiPriority="63"/>
+    <w:lsdException w:name="Medium Shading 2 Accent 1" w:uiPriority="64"/>
+    <w:lsdException w:name="Medium List 1 Accent 1" w:uiPriority="65"/>
+    <w:lsdException w:name="Revision" w:semiHidden="1"/>
+    <w:lsdException w:name="List Paragraph" w:uiPriority="34" w:qFormat="1"/>
+    <w:lsdException w:name="Quote" w:uiPriority="29" w:qFormat="1"/>
+    <w:lsdException w:name="Intense Quote" w:uiPriority="30" w:qFormat="1"/>
+    <w:lsdException w:name="Medium List 2 Accent 1" w:uiPriority="66"/>
+    <w:lsdException w:name="Medium Grid 1 Accent 1" w:uiPriority="67"/>
+    <w:lsdException w:name="Medium Grid 2 Accent 1" w:uiPriority="68"/>
+    <w:lsdException w:name="Medium Grid 3 Accent 1" w:uiPriority="69"/>
+    <w:lsdException w:name="Dark List Accent 1" w:uiPriority="70"/>
+    <w:lsdException w:name="Colorful Shading Accent 1" w:uiPriority="71"/>
+    <w:lsdException w:name="Colorful List Accent 1" w:uiPriority="72"/>
+    <w:lsdException w:name="Colorful Grid Accent 1" w:uiPriority="73"/>
+    <w:lsdException w:name="Light Shading Accent 2" w:uiPriority="60"/>
+    <w:lsdException w:name="Light List Accent 2" w:uiPriority="61"/>
+    <w:lsdException w:name="Light Grid Accent 2" w:uiPriority="62"/>
+    <w:lsdException w:name="Medium Shading 1 Accent 2" w:uiPriority="63"/>
+    <w:lsdException w:name="Medium Shading 2 Accent 2" w:uiPriority="64"/>
+    <w:lsdException w:name="Medium List 1 Accent 2" w:uiPriority="65"/>
+    <w:lsdException w:name="Medium List 2 Accent 2" w:uiPriority="66"/>
+    <w:lsdException w:name="Medium Grid 1 Accent 2" w:uiPriority="67"/>
+    <w:lsdException w:name="Medium Grid 2 Accent 2" w:uiPriority="68"/>
+    <w:lsdException w:name="Medium Grid 3 Accent 2" w:uiPriority="69"/>
+    <w:lsdException w:name="Dark List Accent 2" w:uiPriority="70"/>
+    <w:lsdException w:name="Colorful Shading Accent 2" w:uiPriority="71"/>
+    <w:lsdException w:name="Colorful List Accent 2" w:uiPriority="72"/>
+    <w:lsdException w:name="Colorful Grid Accent 2" w:uiPriority="73"/>
+    <w:lsdException w:name="Light Shading Accent 3" w:uiPriority="60"/>
+    <w:lsdException w:name="Light List Accent 3" w:uiPriority="61"/>
+    <w:lsdException w:name="Light Grid Accent 3" w:uiPriority="62"/>
+    <w:lsdException w:name="Medium Shading 1 Accent 3" w:uiPriority="63"/>
+    <w:lsdException w:name="Medium Shading 2 Accent 3" w:uiPriority="64"/>
+    <w:lsdException w:name="Medium List 1 Accent 3" w:uiPriority="65"/>
+    <w:lsdException w:name="Medium List 2 Accent 3" w:uiPriority="66"/>
+    <w:lsdException w:name="Medium Grid 1 Accent 3" w:uiPriority="67"/>
+    <w:lsdException w:name="Medium Grid 2 Accent 3" w:uiPriority="68"/>
+    <w:lsdException w:name="Medium Grid 3 Accent 3" w:uiPriority="69"/>
+    <w:lsdException w:name="Dark List Accent 3" w:uiPriority="70"/>
+    <w:lsdException w:name="Colorful Shading Accent 3" w:uiPriority="71"/>
+    <w:lsdException w:name="Colorful List Accent 3" w:uiPriority="72"/>
+    <w:lsdException w:name="Colorful Grid Accent 3" w:uiPriority="73"/>
+    <w:lsdException w:name="Light Shading Accent 4" w:uiPriority="60"/>
+    <w:lsdException w:name="Light List Accent 4" w:uiPriority="61"/>
+    <w:lsdException w:name="Light Grid Accent 4" w:uiPriority="62"/>
+    <w:lsdException w:name="Medium Shading 1 Accent 4" w:uiPriority="63"/>
+    <w:lsdException w:name="Medium Shading 2 Accent 4" w:uiPriority="64"/>
+    <w:lsdException w:name="Medium List 1 Accent 4" w:uiPriority="65"/>
+    <w:lsdException w:name="Medium List 2 Accent 4" w:uiPriority="66"/>
+    <w:lsdException w:name="Medium Grid 1 Accent 4" w:uiPriority="67"/>
+    <w:lsdException w:name="Medium Grid 2 Accent 4" w:uiPriority="68"/>
+    <w:lsdException w:name="Medium Grid 3 Accent 4" w:uiPriority="69"/>
+    <w:lsdException w:name="Dark List Accent 4" w:uiPriority="70"/>
+    <w:lsdException w:name="Colorful Shading Accent 4" w:uiPriority="71"/>
+    <w:lsdException w:name="Colorful List Accent 4" w:uiPriority="72"/>
+    <w:lsdException w:name="Colorful Grid Accent 4" w:uiPriority="73"/>
+    <w:lsdException w:name="Light Shading Accent 5" w:uiPriority="60"/>
+    <w:lsdException w:name="Light List Accent 5" w:uiPriority="61"/>
+    <w:lsdException w:name="Light Grid Accent 5" w:uiPriority="62"/>
+    <w:lsdException w:name="Medium Shading 1 Accent 5" w:uiPriority="63"/>
+    <w:lsdException w:name="Medium Shading 2 Accent 5" w:uiPriority="64"/>
+    <w:lsdException w:name="Medium List 1 Accent 5" w:uiPriority="65"/>
+    <w:lsdException w:name="Medium List 2 Accent 5" w:uiPriority="66"/>
+    <w:lsdException w:name="Medium Grid 1 Accent 5" w:uiPriority="67"/>
+    <w:lsdException w:name="Medium Grid 2 Accent 5" w:uiPriority="68"/>
+    <w:lsdException w:name="Medium Grid 3 Accent 5" w:uiPriority="69"/>
+    <w:lsdException w:name="Dark List Accent 5" w:uiPriority="70"/>
+    <w:lsdException w:name="Colorful Shading Accent 5" w:uiPriority="71"/>
+    <w:lsdException w:name="Colorful List Accent 5" w:uiPriority="72"/>
+    <w:lsdException w:name="Colorful Grid Accent 5" w:uiPriority="73"/>
+    <w:lsdException w:name="Light Shading Accent 6" w:uiPriority="60"/>
+    <w:lsdException w:name="Light List Accent 6" w:uiPriority="61"/>
+    <w:lsdException w:name="Light Grid Accent 6" w:uiPriority="62"/>
+    <w:lsdException w:name="Medium Shading 1 Accent 6" w:uiPriority="63"/>
+    <w:lsdException w:name="Medium Shading 2 Accent 6" w:uiPriority="64"/>
+    <w:lsdException w:name="Medium List 1 Accent 6" w:uiPriority="65"/>
+    <w:lsdException w:name="Medium List 2 Accent 6" w:uiPriority="66"/>
+    <w:lsdException w:name="Medium Grid 1 Accent 6" w:uiPriority="67"/>
+    <w:lsdException w:name="Medium Grid 2 Accent 6" w:uiPriority="68"/>
+    <w:lsdException w:name="Medium Grid 3 Accent 6" w:uiPriority="69"/>
+    <w:lsdException w:name="Dark List Accent 6" w:uiPriority="70"/>
+    <w:lsdException w:name="Colorful Shading Accent 6" w:uiPriority="71"/>
+    <w:lsdException w:name="Colorful List Accent 6" w:uiPriority="72"/>
+    <w:lsdException w:name="Colorful Grid Accent 6" w:uiPriority="73"/>
+    <w:lsdException w:name="Subtle Emphasis" w:uiPriority="19" w:qFormat="1"/>
+    <w:lsdException w:name="Intense Emphasis" w:uiPriority="21" w:qFormat="1"/>
+    <w:lsdException w:name="Subtle Reference" w:uiPriority="31" w:qFormat="1"/>
+    <w:lsdException w:name="Intense Reference" w:uiPriority="32" w:qFormat="1"/>
+    <w:lsdException w:name="Book Title" w:uiPriority="33" w:qFormat="1"/>
+    <w:lsdException w:name="Bibliography" w:semiHidden="1" w:uiPriority="37" w:unhideWhenUsed="1"/>
+    <w:lsdException w:name="TOC Heading" w:semiHidden="1" w:uiPriority="39" w:unhideWhenUsed="1" w:qFormat="1"/>
+    <w:lsdException w:name="Grid Table 4" w:uiPriority="49"/>
+    <w:lsdException w:name="Grid Table 5 Dark" w:uiPriority="50"/>
+    <w:lsdException w:name="Grid Table 6 Colorful" w:uiPriority="51"/>
+    <w:lsdException w:name="Grid Table 7 Colorful" w:uiPriority="52"/>
+    <w:lsdException w:name="Grid Table 1 Light Accent 1" w:uiPriority="46"/>
+    <w:lsdException w:name="Grid Table 2 Accent 1" w:uiPriority="47"/>
+    <w:lsdException w:name="Grid Table 3 Accent 1" w:uiPriority="48"/>
+    <w:lsdException w:name="Grid Table 4 Accent 1" w:uiPriority="49"/>
+    <w:lsdException w:name="Grid Table 5 Dark Accent 1" w:uiPriority="50"/>
+    <w:lsdException w:name="Grid Table 6 Colorful Accent 1" w:uiPriority="51"/>
+    <w:lsdException w:name="Grid Table 7 Colorful Accent 1" w:uiPriority="52"/>
+    <w:lsdException w:name="Grid Table 1 Light Accent 2" w:uiPriority="46"/>
+    <w:lsdException w:name="Grid Table 2 Accent 2" w:uiPriority="47"/>
+    <w:lsdException w:name="Grid Table 3 Accent 2" w:uiPriority="48"/>
+    <w:lsdException w:name="Grid Table 4 Accent 2" w:uiPriority="49"/>
+    <w:lsdException w:name="Grid Table 5 Dark Accent 2" w:uiPriority="50"/>
+    <w:lsdException w:name="Grid Table 6 Colorful Accent 2" w:uiPriority="51"/>
+    <w:lsdException w:name="Grid Table 7 Colorful Accent 2" w:uiPriority="52"/>
+    <w:lsdException w:name="Grid Table 1 Light Accent 3" w:uiPriority="46"/>
+    <w:lsdException w:name="Grid Table 2 Accent 3" w:uiPriority="47"/>
+    <w:lsdException w:name="Grid Table 3 Accent 3" w:uiPriority="48"/>
+    <w:lsdException w:name="Grid Table 4 Accent 3" w:uiPriority="49"/>
+    <w:lsdException w:name="Grid Table 5 Dark Accent 3" w:uiPriority="50"/>
+    <w:lsdException w:name="Grid Table 6 Colorful Accent 3" w:uiPriority="51"/>
+    <w:lsdException w:name="Grid Table 7 Colorful Accent 3" w:uiPriority="52"/>
+    <w:lsdException w:name="Grid Table 1 Light Accent 4" w:uiPriority="46"/>
+    <w:lsdException w:name="Grid Table 2 Accent 4" w:uiPriority="47"/>
+    <w:lsdException w:name="Grid Table 3 Accent 4" w:uiPriority="48"/>
+    <w:lsdException w:name="Grid Table 4 Accent 4" w:uiPriority="49"/>
+    <w:lsdException w:name="Grid Table 5 Dark Accent 4" w:uiPriority="50"/>
+    <w:lsdException w:name="Grid Table 6 Colorful Accent 4" w:uiPriority="51"/>
+    <w:lsdException w:name="Grid Table 7 Colorful Accent 4" w:uiPriority="52"/>
+    <w:lsdException w:name="Grid Table 1 Light Accent 5" w:uiPriority="46"/>
+    <w:lsdException w:name="Grid Table 2 Accent 5" w:uiPriority="47"/>
+    <w:lsdException w:name="Grid Table 3 Accent 5" w:uiPriority="48"/>
+    <w:lsdException w:name="Grid Table 4 Accent 5" w:uiPriority="49"/>
+    <w:lsdException w:name="Grid Table 5 Dark Accent 5" w:uiPriority="50"/>
+    <w:lsdException w:name="Grid Table 6 Colorful Accent 5" w:uiPriority="51"/>
+    <w:lsdException w:name="Grid Table 7 Colorful Accent 5" w:uiPriority="52"/>
+    <w:lsdException w:name="Grid Table 1 Light Accent 6" w:uiPriority="46"/>
+    <w:lsdException w:name="Grid Table 2 Accent 6" w:uiPriority="47"/>
+    <w:lsdException w:name="Grid Table 3 Accent 6" w:uiPriority="48"/>
+    <w:lsdException w:name="Grid Table 4 Accent 6" w:uiPriority="49"/>
+    <w:lsdException w:name="Grid Table 5 Dark Accent 6" w:uiPriority="50"/>
+    <w:lsdException w:name="Grid Table 6 Colorful Accent 6" w:uiPriority="51"/>
+    <w:lsdException w:name="Grid Table 7 Colorful Accent 6" w:uiPriority="52"/>
+    <w:lsdException w:name="List Table 1 Light" w:uiPriority="46"/>
+    <w:lsdException w:name="List Table 2" w:uiPriority="47"/>
+    <w:lsdException w:name="List Table 3" w:uiPriority="48"/>
+    <w:lsdException w:name="List Table 4" w:uiPriority="49"/>
+    <w:lsdException w:name="List Table 5 Dark" w:uiPriority="50"/>
+    <w:lsdException w:name="List Table 6 Colorful" w:uiPriority="51"/>
+    <w:lsdException w:name="List Table 7 Colorful" w:uiPriority="52"/>
+    <w:lsdException w:name="List Table 1 Light Accent 1" w:uiPriority="46"/>
+    <w:lsdException w:name="List Table 2 Accent 1" w:uiPriority="47"/>
+    <w:lsdException w:name="List Table 3 Accent 1" w:uiPriority="48"/>
+    <w:lsdException w:name="List Table 4 Accent 1" w:uiPriority="49"/>
+    <w:lsdException w:name="List Table 5 Dark Accent 1" w:uiPriority="50"/>
+    <w:lsdException w:name="List Table 6 Colorful Accent 1" w:uiPriority="51"/>
+    <w:lsdException w:name="List Table 7 Colorful Accent 1" w:uiPriority="52"/>
+    <w:lsdException w:name="List Table 1 Light Accent 2" w:uiPriority="46"/>
+    <w:lsdException w:name="List Table 2 Accent 2" w:uiPriority="47"/>
+    <w:lsdException w:name="List Table 3 Accent 2" w:uiPriority="48"/>
+    <w:lsdException w:name="List Table 4 Accent 2" w:uiPriority="49"/>
+    <w:lsdException w:name="List Table 5 Dark Accent 2" w:uiPriority="50"/>
+    <w:lsdException w:name="List Table 6 Colorful Accent 2" w:uiPriority="51"/>
+    <w:lsdException w:name="List Table 7 Colorful Accent 2" w:uiPriority="52"/>
+    <w:lsdException w:name="List Table 1 Light Accent 3" w:uiPriority="46"/>
+    <w:lsdException w:name="List Table 2 Accent 3" w:uiPriority="47"/>
+    <w:lsdException w:name="List Table 3 Accent 3" w:uiPriority="48"/>
+    <w:lsdException w:name="List Table 4 Accent 3" w:uiPriority="49"/>
+    <w:lsdException w:name="List Table 5 Dark Accent 3" w:uiPriority="50"/>
+    <w:lsdException w:name="List Table 6 Colorful Accent 3" w:uiPriority="51"/>
+    <w:lsdException w:name="List Table 7 Colorful Accent 3" w:uiPriority="52"/>
+    <w:lsdException w:name="List Table 1 Light Accent 4" w:uiPriority="46"/>
+    <w:lsdException w:name="List Table 2 Accent 4" w:uiPriority="47"/>
+    <w:lsdException w:name="List Table 3 Accent 4" w:uiPriority="48"/>
+    <w:lsdException w:name="List Table 4 Accent 4" w:uiPriority="49"/>
+    <w:lsdException w:name="List Table 5 Dark Accent 4" w:uiPriority="50"/>
+    <w:lsdException w:name="List Table 6 Colorful Accent 4" w:uiPriority="51"/>
+    <w:lsdException w:name="List Table 7 Colorful Accent 4" w:uiPriority="52"/>
+    <w:lsdException w:name="List Table 1 Light Accent 5" w:uiPriority="46"/>
+    <w:lsdException w:name="List Table 2 Accent 5" w:uiPriority="47"/>
+    <w:lsdException w:name="List Table 3 Accent 5" w:uiPriority="48"/>
+    <w:lsdException w:name="List Table 4 Accent 5" w:uiPriority="49"/>
+    <w:lsdException w:name="List Table 5 Dark Accent 5" w:uiPriority="50"/>
+    <w:lsdException w:name="List Table 6 Colorful Accent 5" w:uiPriority="51"/>
+    <w:lsdException w:name="List Table 7 Colorful Accent 5" w:uiPriority="52"/>
+    <w:lsdException w:name="List Table 1 Light Accent 6" w:uiPriority="46"/>
+    <w:lsdException w:name="List Table 2 Accent 6" w:uiPriority="47"/>
+    <w:lsdException w:name="List Table 3 Accent 6" w:uiPriority="48"/>
+    <w:lsdException w:name="List Table 4 Accent 6" w:uiPriority="49"/>
+    <w:lsdException w:name="List Table 5 Dark Accent 6" w:uiPriority="50"/>
+    <w:lsdException w:name="List Table 6 Colorful Accent 6" w:uiPriority="51"/>
+    <w:lsdException w:name="List Table 7 Colorful Accent 6" w:uiPriority="52"/>
   </w:latentStyles>
   <w:style w:type="paragraph" w:default="1" w:styleId="Normal">
     <w:name w:val="Normal"/>
@@ -12677,7 +12704,7 @@
   <a:extraClrSchemeLst/>
   <a:extLst>
     <a:ext uri="{05A4C25C-085E-4340-85A3-A5531E510DB2}">
-      <thm15:themeFamily xmlns:thm15="http://schemas.microsoft.com/office/thememl/2012/main" xmlns="" name="Office Theme" id="{62F939B6-93AF-4DB8-9C6B-D6C7DFDC589F}" vid="{4A3C46E8-61CC-4603-A589-7422A47A8E4A}"/>
+      <thm15:themeFamily xmlns:thm15="http://schemas.microsoft.com/office/thememl/2012/main" name="Office Theme" id="{62F939B6-93AF-4DB8-9C6B-D6C7DFDC589F}" vid="{4A3C46E8-61CC-4603-A589-7422A47A8E4A}"/>
     </a:ext>
   </a:extLst>
 </a:theme>

</xml_diff>

<commit_message>
Added page numbers and page break.  Updating initial parameters to include mask with negate.
</commit_message>
<xml_diff>
--- a/extract_assign.docx
+++ b/extract_assign.docx
@@ -32,7 +32,21 @@
         <w:rPr>
           <w:b/>
         </w:rPr>
-        <w:t>” spreadsheet)</w:t>
+        <w:t>” spreadsheet</w:t>
+      </w:r>
+      <w:r>
+        <w:rPr>
+          <w:b/>
+        </w:rPr>
+        <w:t>…modified</w:t>
+      </w:r>
+      <w:bookmarkStart w:id="0" w:name="_GoBack"/>
+      <w:bookmarkEnd w:id="0"/>
+      <w:r>
+        <w:rPr>
+          <w:b/>
+        </w:rPr>
+        <w:t>)</w:t>
       </w:r>
       <w:r>
         <w:rPr>
@@ -314,6 +328,15 @@
               </w:rPr>
               <w:t>¬</w:t>
             </w:r>
+            <w:r>
+              <w:rPr>
+                <w:rFonts w:ascii="Calibri" w:eastAsia="Times New Roman" w:hAnsi="Calibri" w:cs="Times New Roman"/>
+                <w:color w:val="0000FF"/>
+                <w:sz w:val="24"/>
+                <w:szCs w:val="24"/>
+              </w:rPr>
+              <w:t>M</w:t>
+            </w:r>
           </w:p>
         </w:tc>
         <w:tc>
@@ -686,6 +709,15 @@
               </w:rPr>
               <w:t>¬</w:t>
             </w:r>
+            <w:r>
+              <w:rPr>
+                <w:rFonts w:ascii="Calibri" w:eastAsia="Times New Roman" w:hAnsi="Calibri" w:cs="Times New Roman"/>
+                <w:color w:val="0000FF"/>
+                <w:sz w:val="24"/>
+                <w:szCs w:val="24"/>
+              </w:rPr>
+              <w:t>M</w:t>
+            </w:r>
           </w:p>
         </w:tc>
         <w:tc>
@@ -1013,7 +1045,34 @@
                 <w:sz w:val="20"/>
                 <w:szCs w:val="20"/>
               </w:rPr>
-              <w:t>negate (D</w:t>
+              <w:t>N</w:t>
+            </w:r>
+            <w:r>
+              <w:rPr>
+                <w:rFonts w:eastAsia="Times New Roman" w:cs="Times New Roman"/>
+                <w:color w:val="000000" w:themeColor="text1"/>
+                <w:sz w:val="20"/>
+                <w:szCs w:val="20"/>
+              </w:rPr>
+              <w:t>egate</w:t>
+            </w:r>
+            <w:r>
+              <w:rPr>
+                <w:rFonts w:eastAsia="Times New Roman" w:cs="Times New Roman"/>
+                <w:color w:val="000000" w:themeColor="text1"/>
+                <w:sz w:val="20"/>
+                <w:szCs w:val="20"/>
+              </w:rPr>
+              <w:t xml:space="preserve"> and mask</w:t>
+            </w:r>
+            <w:r>
+              <w:rPr>
+                <w:rFonts w:eastAsia="Times New Roman" w:cs="Times New Roman"/>
+                <w:color w:val="000000" w:themeColor="text1"/>
+                <w:sz w:val="20"/>
+                <w:szCs w:val="20"/>
+              </w:rPr>
+              <w:t xml:space="preserve"> (D</w:t>
             </w:r>
             <w:r>
               <w:rPr>
@@ -1263,7 +1322,7 @@
         <w:gridCol w:w="1800"/>
         <w:gridCol w:w="540"/>
         <w:gridCol w:w="583"/>
-        <w:gridCol w:w="339"/>
+        <w:gridCol w:w="528"/>
         <w:gridCol w:w="366"/>
         <w:gridCol w:w="298"/>
         <w:gridCol w:w="340"/>
@@ -1501,6 +1560,15 @@
                 <w:szCs w:val="24"/>
               </w:rPr>
               <w:t>¬</w:t>
+            </w:r>
+            <w:r>
+              <w:rPr>
+                <w:rFonts w:ascii="Calibri" w:eastAsia="Times New Roman" w:hAnsi="Calibri" w:cs="Times New Roman"/>
+                <w:color w:val="0000FF"/>
+                <w:sz w:val="24"/>
+                <w:szCs w:val="24"/>
+              </w:rPr>
+              <w:t>m</w:t>
             </w:r>
           </w:p>
         </w:tc>
@@ -1826,6 +1894,15 @@
               </w:rPr>
               <w:t>¬</w:t>
             </w:r>
+            <w:r>
+              <w:rPr>
+                <w:rFonts w:ascii="Calibri" w:eastAsia="Times New Roman" w:hAnsi="Calibri" w:cs="Times New Roman"/>
+                <w:color w:val="0000FF"/>
+                <w:sz w:val="24"/>
+                <w:szCs w:val="24"/>
+              </w:rPr>
+              <w:t>m</w:t>
+            </w:r>
           </w:p>
         </w:tc>
         <w:tc>
@@ -1955,6 +2032,9 @@
       <w:r>
         <w:t>.</w:t>
       </w:r>
+      <w:r>
+        <w:t xml:space="preserve"> Added with the negate argument above</w:t>
+      </w:r>
     </w:p>
     <w:p>
       <w:pPr>
@@ -2201,8 +2281,6 @@
       <w:r>
         <w:t xml:space="preserve">  Only the structure of the complemented mask is important.</w:t>
       </w:r>
-      <w:bookmarkStart w:id="0" w:name="_GoBack"/>
-      <w:bookmarkEnd w:id="0"/>
     </w:p>
     <w:p>
       <w:pPr>
@@ -4127,6 +4205,14 @@
       </w:pPr>
       <w:r>
         <w:t>In this case transpose of the Matrix could be used to extract both rows and columns from the matrix and resolve any orientation issues that may arise from the assignment to a destination column vector.</w:t>
+      </w:r>
+    </w:p>
+    <w:p>
+      <w:pPr>
+        <w:spacing w:after="160" w:line="259" w:lineRule="auto"/>
+      </w:pPr>
+      <w:r>
+        <w:br w:type="page"/>
       </w:r>
     </w:p>
     <w:p>
@@ -6193,7 +6279,6 @@
         <w:spacing w:after="160" w:line="259" w:lineRule="auto"/>
       </w:pPr>
       <w:r>
-        <w:lastRenderedPageBreak/>
         <w:t xml:space="preserve">Any </w:t>
       </w:r>
       <w:proofErr w:type="spellStart"/>
@@ -11307,6 +11392,7 @@
       </w:pPr>
     </w:p>
     <w:sectPr>
+      <w:footerReference w:type="default" r:id="rId7"/>
       <w:pgSz w:w="12240" w:h="15840"/>
       <w:pgMar w:top="1440" w:right="1440" w:bottom="1440" w:left="1440" w:header="720" w:footer="720" w:gutter="0"/>
       <w:cols w:space="720"/>
@@ -11314,6 +11400,172 @@
     </w:sectPr>
   </w:body>
 </w:document>
+</file>
+
+<file path=word/endnotes.xml><?xml version="1.0" encoding="utf-8"?>
+<w:endnotes xmlns:wpc="http://schemas.microsoft.com/office/word/2010/wordprocessingCanvas" xmlns:mc="http://schemas.openxmlformats.org/markup-compatibility/2006" xmlns:o="urn:schemas-microsoft-com:office:office" xmlns:r="http://schemas.openxmlformats.org/officeDocument/2006/relationships" xmlns:m="http://schemas.openxmlformats.org/officeDocument/2006/math" xmlns:v="urn:schemas-microsoft-com:vml" xmlns:wp14="http://schemas.microsoft.com/office/word/2010/wordprocessingDrawing" xmlns:wp="http://schemas.openxmlformats.org/drawingml/2006/wordprocessingDrawing" xmlns:w10="urn:schemas-microsoft-com:office:word" xmlns:w="http://schemas.openxmlformats.org/wordprocessingml/2006/main" xmlns:w14="http://schemas.microsoft.com/office/word/2010/wordml" xmlns:w15="http://schemas.microsoft.com/office/word/2012/wordml" xmlns:wpg="http://schemas.microsoft.com/office/word/2010/wordprocessingGroup" xmlns:wpi="http://schemas.microsoft.com/office/word/2010/wordprocessingInk" xmlns:wne="http://schemas.microsoft.com/office/word/2006/wordml" xmlns:wps="http://schemas.microsoft.com/office/word/2010/wordprocessingShape" mc:Ignorable="w14 w15 wp14">
+  <w:endnote w:type="separator" w:id="-1">
+    <w:p>
+      <w:r>
+        <w:separator/>
+      </w:r>
+    </w:p>
+  </w:endnote>
+  <w:endnote w:type="continuationSeparator" w:id="0">
+    <w:p>
+      <w:r>
+        <w:continuationSeparator/>
+      </w:r>
+    </w:p>
+  </w:endnote>
+</w:endnotes>
+</file>
+
+<file path=word/footer1.xml><?xml version="1.0" encoding="utf-8"?>
+<w:ftr xmlns:wpc="http://schemas.microsoft.com/office/word/2010/wordprocessingCanvas" xmlns:mc="http://schemas.openxmlformats.org/markup-compatibility/2006" xmlns:o="urn:schemas-microsoft-com:office:office" xmlns:r="http://schemas.openxmlformats.org/officeDocument/2006/relationships" xmlns:m="http://schemas.openxmlformats.org/officeDocument/2006/math" xmlns:v="urn:schemas-microsoft-com:vml" xmlns:wp14="http://schemas.microsoft.com/office/word/2010/wordprocessingDrawing" xmlns:wp="http://schemas.openxmlformats.org/drawingml/2006/wordprocessingDrawing" xmlns:w10="urn:schemas-microsoft-com:office:word" xmlns:w="http://schemas.openxmlformats.org/wordprocessingml/2006/main" xmlns:w14="http://schemas.microsoft.com/office/word/2010/wordml" xmlns:w15="http://schemas.microsoft.com/office/word/2012/wordml" xmlns:wpg="http://schemas.microsoft.com/office/word/2010/wordprocessingGroup" xmlns:wpi="http://schemas.microsoft.com/office/word/2010/wordprocessingInk" xmlns:wne="http://schemas.microsoft.com/office/word/2006/wordml" xmlns:wps="http://schemas.microsoft.com/office/word/2010/wordprocessingShape" mc:Ignorable="w14 w15 wp14">
+  <w:sdt>
+    <w:sdtPr>
+      <w:id w:val="-1399435960"/>
+      <w:docPartObj>
+        <w:docPartGallery w:val="Page Numbers (Bottom of Page)"/>
+        <w:docPartUnique/>
+      </w:docPartObj>
+    </w:sdtPr>
+    <w:sdtContent>
+      <w:sdt>
+        <w:sdtPr>
+          <w:id w:val="-1769616900"/>
+          <w:docPartObj>
+            <w:docPartGallery w:val="Page Numbers (Top of Page)"/>
+            <w:docPartUnique/>
+          </w:docPartObj>
+        </w:sdtPr>
+        <w:sdtContent>
+          <w:p>
+            <w:pPr>
+              <w:pStyle w:val="Footer"/>
+              <w:jc w:val="right"/>
+            </w:pPr>
+            <w:r>
+              <w:t xml:space="preserve">Page </w:t>
+            </w:r>
+            <w:r>
+              <w:rPr>
+                <w:b/>
+                <w:bCs/>
+                <w:sz w:val="24"/>
+                <w:szCs w:val="24"/>
+              </w:rPr>
+              <w:fldChar w:fldCharType="begin"/>
+            </w:r>
+            <w:r>
+              <w:rPr>
+                <w:b/>
+                <w:bCs/>
+              </w:rPr>
+              <w:instrText xml:space="preserve"> PAGE </w:instrText>
+            </w:r>
+            <w:r>
+              <w:rPr>
+                <w:b/>
+                <w:bCs/>
+                <w:sz w:val="24"/>
+                <w:szCs w:val="24"/>
+              </w:rPr>
+              <w:fldChar w:fldCharType="separate"/>
+            </w:r>
+            <w:r>
+              <w:rPr>
+                <w:b/>
+                <w:bCs/>
+                <w:noProof/>
+              </w:rPr>
+              <w:t>8</w:t>
+            </w:r>
+            <w:r>
+              <w:rPr>
+                <w:b/>
+                <w:bCs/>
+                <w:sz w:val="24"/>
+                <w:szCs w:val="24"/>
+              </w:rPr>
+              <w:fldChar w:fldCharType="end"/>
+            </w:r>
+            <w:r>
+              <w:t xml:space="preserve"> of </w:t>
+            </w:r>
+            <w:r>
+              <w:rPr>
+                <w:b/>
+                <w:bCs/>
+                <w:sz w:val="24"/>
+                <w:szCs w:val="24"/>
+              </w:rPr>
+              <w:fldChar w:fldCharType="begin"/>
+            </w:r>
+            <w:r>
+              <w:rPr>
+                <w:b/>
+                <w:bCs/>
+              </w:rPr>
+              <w:instrText xml:space="preserve"> NUMPAGES  </w:instrText>
+            </w:r>
+            <w:r>
+              <w:rPr>
+                <w:b/>
+                <w:bCs/>
+                <w:sz w:val="24"/>
+                <w:szCs w:val="24"/>
+              </w:rPr>
+              <w:fldChar w:fldCharType="separate"/>
+            </w:r>
+            <w:r>
+              <w:rPr>
+                <w:b/>
+                <w:bCs/>
+                <w:noProof/>
+              </w:rPr>
+              <w:t>8</w:t>
+            </w:r>
+            <w:r>
+              <w:rPr>
+                <w:b/>
+                <w:bCs/>
+                <w:sz w:val="24"/>
+                <w:szCs w:val="24"/>
+              </w:rPr>
+              <w:fldChar w:fldCharType="end"/>
+            </w:r>
+          </w:p>
+        </w:sdtContent>
+      </w:sdt>
+    </w:sdtContent>
+  </w:sdt>
+  <w:p>
+    <w:pPr>
+      <w:pStyle w:val="Footer"/>
+    </w:pPr>
+  </w:p>
+</w:ftr>
+</file>
+
+<file path=word/footnotes.xml><?xml version="1.0" encoding="utf-8"?>
+<w:footnotes xmlns:wpc="http://schemas.microsoft.com/office/word/2010/wordprocessingCanvas" xmlns:mc="http://schemas.openxmlformats.org/markup-compatibility/2006" xmlns:o="urn:schemas-microsoft-com:office:office" xmlns:r="http://schemas.openxmlformats.org/officeDocument/2006/relationships" xmlns:m="http://schemas.openxmlformats.org/officeDocument/2006/math" xmlns:v="urn:schemas-microsoft-com:vml" xmlns:wp14="http://schemas.microsoft.com/office/word/2010/wordprocessingDrawing" xmlns:wp="http://schemas.openxmlformats.org/drawingml/2006/wordprocessingDrawing" xmlns:w10="urn:schemas-microsoft-com:office:word" xmlns:w="http://schemas.openxmlformats.org/wordprocessingml/2006/main" xmlns:w14="http://schemas.microsoft.com/office/word/2010/wordml" xmlns:w15="http://schemas.microsoft.com/office/word/2012/wordml" xmlns:wpg="http://schemas.microsoft.com/office/word/2010/wordprocessingGroup" xmlns:wpi="http://schemas.microsoft.com/office/word/2010/wordprocessingInk" xmlns:wne="http://schemas.microsoft.com/office/word/2006/wordml" xmlns:wps="http://schemas.microsoft.com/office/word/2010/wordprocessingShape" mc:Ignorable="w14 w15 wp14">
+  <w:footnote w:type="separator" w:id="-1">
+    <w:p>
+      <w:r>
+        <w:separator/>
+      </w:r>
+    </w:p>
+  </w:footnote>
+  <w:footnote w:type="continuationSeparator" w:id="0">
+    <w:p>
+      <w:r>
+        <w:continuationSeparator/>
+      </w:r>
+    </w:p>
+  </w:footnote>
+</w:footnotes>
 </file>
 
 <file path=word/numbering.xml><?xml version="1.0" encoding="utf-8"?>
@@ -12446,6 +12698,75 @@
       <w:ind w:left="720"/>
     </w:pPr>
   </w:style>
+  <w:style w:type="paragraph" w:styleId="BalloonText">
+    <w:name w:val="Balloon Text"/>
+    <w:basedOn w:val="Normal"/>
+    <w:link w:val="BalloonTextChar"/>
+    <w:uiPriority w:val="99"/>
+    <w:semiHidden/>
+    <w:unhideWhenUsed/>
+    <w:rsid w:val="002251B8"/>
+    <w:rPr>
+      <w:rFonts w:ascii="Segoe UI" w:hAnsi="Segoe UI" w:cs="Segoe UI"/>
+      <w:sz w:val="18"/>
+      <w:szCs w:val="18"/>
+    </w:rPr>
+  </w:style>
+  <w:style w:type="character" w:customStyle="1" w:styleId="BalloonTextChar">
+    <w:name w:val="Balloon Text Char"/>
+    <w:basedOn w:val="DefaultParagraphFont"/>
+    <w:link w:val="BalloonText"/>
+    <w:uiPriority w:val="99"/>
+    <w:semiHidden/>
+    <w:rsid w:val="002251B8"/>
+    <w:rPr>
+      <w:rFonts w:ascii="Segoe UI" w:hAnsi="Segoe UI" w:cs="Segoe UI"/>
+      <w:sz w:val="18"/>
+      <w:szCs w:val="18"/>
+    </w:rPr>
+  </w:style>
+  <w:style w:type="paragraph" w:styleId="Header">
+    <w:name w:val="header"/>
+    <w:basedOn w:val="Normal"/>
+    <w:link w:val="HeaderChar"/>
+    <w:uiPriority w:val="99"/>
+    <w:unhideWhenUsed/>
+    <w:rsid w:val="003F052F"/>
+    <w:pPr>
+      <w:tabs>
+        <w:tab w:val="center" w:pos="4680"/>
+        <w:tab w:val="right" w:pos="9360"/>
+      </w:tabs>
+    </w:pPr>
+  </w:style>
+  <w:style w:type="character" w:customStyle="1" w:styleId="HeaderChar">
+    <w:name w:val="Header Char"/>
+    <w:basedOn w:val="DefaultParagraphFont"/>
+    <w:link w:val="Header"/>
+    <w:uiPriority w:val="99"/>
+    <w:rsid w:val="003F052F"/>
+  </w:style>
+  <w:style w:type="paragraph" w:styleId="Footer">
+    <w:name w:val="footer"/>
+    <w:basedOn w:val="Normal"/>
+    <w:link w:val="FooterChar"/>
+    <w:uiPriority w:val="99"/>
+    <w:unhideWhenUsed/>
+    <w:rsid w:val="003F052F"/>
+    <w:pPr>
+      <w:tabs>
+        <w:tab w:val="center" w:pos="4680"/>
+        <w:tab w:val="right" w:pos="9360"/>
+      </w:tabs>
+    </w:pPr>
+  </w:style>
+  <w:style w:type="character" w:customStyle="1" w:styleId="FooterChar">
+    <w:name w:val="Footer Char"/>
+    <w:basedOn w:val="DefaultParagraphFont"/>
+    <w:link w:val="Footer"/>
+    <w:uiPriority w:val="99"/>
+    <w:rsid w:val="003F052F"/>
+  </w:style>
 </w:styles>
 </file>
 

</xml_diff>